<commit_message>
Starting to Implement Game logic
</commit_message>
<xml_diff>
--- a/Projects/Guessing Game.docx
+++ b/Projects/Guessing Game.docx
@@ -2587,6 +2587,2365 @@
       </w:r>
     </w:p>
     <w:p/>
+    <w:p/>
+    <w:p/>
+    <w:p/>
+    <w:p/>
+    <w:p/>
+    <w:p/>
+    <w:p/>
+    <w:p/>
+    <w:p/>
+    <w:p/>
+    <w:p/>
+    <w:p/>
+    <w:p/>
+    <w:p/>
+    <w:p/>
+    <w:p/>
+    <w:p/>
+    <w:p/>
+    <w:p>
+      <w:pPr>
+        <w:rPr>
+          <w:b/>
+          <w:bCs/>
+        </w:rPr>
+      </w:pPr>
+      <w:r>
+        <w:rPr>
+          <w:b/>
+          <w:bCs/>
+        </w:rPr>
+        <w:lastRenderedPageBreak/>
+        <w:t>Implementing Game Logic</w:t>
+      </w:r>
+    </w:p>
+    <w:p>
+      <w:r>
+        <w:t xml:space="preserve">What happens when we guess correctly, or too low, or too high?  The point of game logic is to code rules that account for these scenarios. </w:t>
+      </w:r>
+    </w:p>
+    <w:p>
+      <w:pPr>
+        <w:rPr>
+          <w:u w:val="single"/>
+        </w:rPr>
+      </w:pPr>
+    </w:p>
+    <w:p>
+      <w:pPr>
+        <w:rPr>
+          <w:u w:val="single"/>
+        </w:rPr>
+      </w:pPr>
+      <w:r>
+        <w:rPr>
+          <w:u w:val="single"/>
+        </w:rPr>
+        <w:t>The Secret Number</w:t>
+      </w:r>
+    </w:p>
+    <w:p>
+      <w:r>
+        <w:t>We already have a handler function.  Do we want to implement our secret number within this function?</w:t>
+      </w:r>
+    </w:p>
+    <w:p>
+      <w:r>
+        <w:t xml:space="preserve">No.  The reason is that we want the secret number to be determined when we start the programme.  We do not want the secret number to change </w:t>
+      </w:r>
+      <w:r>
+        <w:t>every time</w:t>
+      </w:r>
+      <w:r>
+        <w:t xml:space="preserve"> you press the ‘check’ button. </w:t>
+      </w:r>
+    </w:p>
+    <w:p>
+      <w:r>
+        <w:t xml:space="preserve">Here is how we can generate a secret </w:t>
+      </w:r>
+      <w:proofErr w:type="gramStart"/>
+      <w:r>
+        <w:t>number;</w:t>
+      </w:r>
+      <w:proofErr w:type="gramEnd"/>
+      <w:r>
+        <w:t xml:space="preserve"> </w:t>
+      </w:r>
+    </w:p>
+    <w:p>
+      <w:pPr>
+        <w:shd w:val="clear" w:color="auto" w:fill="272822"/>
+        <w:spacing w:line="450" w:lineRule="atLeast"/>
+        <w:rPr>
+          <w:rFonts w:ascii="Menlo" w:eastAsia="Times New Roman" w:hAnsi="Menlo" w:cs="Menlo"/>
+          <w:color w:val="F8F8F2"/>
+          <w:lang w:eastAsia="en-GB"/>
+        </w:rPr>
+      </w:pPr>
+      <w:proofErr w:type="spellStart"/>
+      <w:r>
+        <w:rPr>
+          <w:rFonts w:ascii="Menlo" w:eastAsia="Times New Roman" w:hAnsi="Menlo" w:cs="Menlo"/>
+          <w:i/>
+          <w:iCs/>
+          <w:color w:val="66D9EF"/>
+          <w:lang w:eastAsia="en-GB"/>
+        </w:rPr>
+        <w:t>const</w:t>
+      </w:r>
+      <w:proofErr w:type="spellEnd"/>
+      <w:r>
+        <w:rPr>
+          <w:rFonts w:ascii="Menlo" w:eastAsia="Times New Roman" w:hAnsi="Menlo" w:cs="Menlo"/>
+          <w:color w:val="F8F8F2"/>
+          <w:lang w:eastAsia="en-GB"/>
+        </w:rPr>
+        <w:t xml:space="preserve"> number </w:t>
+      </w:r>
+      <w:r>
+        <w:rPr>
+          <w:rFonts w:ascii="Menlo" w:eastAsia="Times New Roman" w:hAnsi="Menlo" w:cs="Menlo"/>
+          <w:color w:val="F92672"/>
+          <w:lang w:eastAsia="en-GB"/>
+        </w:rPr>
+        <w:t>=</w:t>
+      </w:r>
+      <w:r>
+        <w:rPr>
+          <w:rFonts w:ascii="Menlo" w:eastAsia="Times New Roman" w:hAnsi="Menlo" w:cs="Menlo"/>
+          <w:color w:val="F8F8F2"/>
+          <w:lang w:eastAsia="en-GB"/>
+        </w:rPr>
+        <w:t xml:space="preserve"> </w:t>
+      </w:r>
+      <w:proofErr w:type="spellStart"/>
+      <w:r>
+        <w:rPr>
+          <w:rFonts w:ascii="Menlo" w:eastAsia="Times New Roman" w:hAnsi="Menlo" w:cs="Menlo"/>
+          <w:color w:val="F8F8F2"/>
+          <w:lang w:eastAsia="en-GB"/>
+        </w:rPr>
+        <w:t>Math.</w:t>
+      </w:r>
+      <w:r>
+        <w:rPr>
+          <w:rFonts w:ascii="Menlo" w:eastAsia="Times New Roman" w:hAnsi="Menlo" w:cs="Menlo"/>
+          <w:color w:val="A6E22E"/>
+          <w:lang w:eastAsia="en-GB"/>
+        </w:rPr>
+        <w:t>round</w:t>
+      </w:r>
+      <w:proofErr w:type="spellEnd"/>
+      <w:r>
+        <w:rPr>
+          <w:rFonts w:ascii="Menlo" w:eastAsia="Times New Roman" w:hAnsi="Menlo" w:cs="Menlo"/>
+          <w:color w:val="F8F8F2"/>
+          <w:lang w:eastAsia="en-GB"/>
+        </w:rPr>
+        <w:t>(</w:t>
+      </w:r>
+      <w:proofErr w:type="spellStart"/>
+      <w:r>
+        <w:rPr>
+          <w:rFonts w:ascii="Menlo" w:eastAsia="Times New Roman" w:hAnsi="Menlo" w:cs="Menlo"/>
+          <w:color w:val="F8F8F2"/>
+          <w:lang w:eastAsia="en-GB"/>
+        </w:rPr>
+        <w:t>Math.</w:t>
+      </w:r>
+      <w:r>
+        <w:rPr>
+          <w:rFonts w:ascii="Menlo" w:eastAsia="Times New Roman" w:hAnsi="Menlo" w:cs="Menlo"/>
+          <w:color w:val="A6E22E"/>
+          <w:lang w:eastAsia="en-GB"/>
+        </w:rPr>
+        <w:t>random</w:t>
+      </w:r>
+      <w:proofErr w:type="spellEnd"/>
+      <w:r>
+        <w:rPr>
+          <w:rFonts w:ascii="Menlo" w:eastAsia="Times New Roman" w:hAnsi="Menlo" w:cs="Menlo"/>
+          <w:color w:val="F8F8F2"/>
+          <w:lang w:eastAsia="en-GB"/>
+        </w:rPr>
+        <w:t xml:space="preserve">() </w:t>
+      </w:r>
+      <w:r>
+        <w:rPr>
+          <w:rFonts w:ascii="Menlo" w:eastAsia="Times New Roman" w:hAnsi="Menlo" w:cs="Menlo"/>
+          <w:color w:val="F92672"/>
+          <w:lang w:eastAsia="en-GB"/>
+        </w:rPr>
+        <w:t>*</w:t>
+      </w:r>
+      <w:r>
+        <w:rPr>
+          <w:rFonts w:ascii="Menlo" w:eastAsia="Times New Roman" w:hAnsi="Menlo" w:cs="Menlo"/>
+          <w:color w:val="F8F8F2"/>
+          <w:lang w:eastAsia="en-GB"/>
+        </w:rPr>
+        <w:t xml:space="preserve"> </w:t>
+      </w:r>
+      <w:r>
+        <w:rPr>
+          <w:rFonts w:ascii="Menlo" w:eastAsia="Times New Roman" w:hAnsi="Menlo" w:cs="Menlo"/>
+          <w:color w:val="AE81FF"/>
+          <w:lang w:eastAsia="en-GB"/>
+        </w:rPr>
+        <w:t>20</w:t>
+      </w:r>
+      <w:proofErr w:type="gramStart"/>
+      <w:r>
+        <w:rPr>
+          <w:rFonts w:ascii="Menlo" w:eastAsia="Times New Roman" w:hAnsi="Menlo" w:cs="Menlo"/>
+          <w:color w:val="F8F8F2"/>
+          <w:lang w:eastAsia="en-GB"/>
+        </w:rPr>
+        <w:t>);</w:t>
+      </w:r>
+      <w:proofErr w:type="gramEnd"/>
+    </w:p>
+    <w:p>
+      <w:r>
+        <w:t xml:space="preserve">The </w:t>
+      </w:r>
+      <w:proofErr w:type="spellStart"/>
+      <w:r>
+        <w:t>Math.random</w:t>
+      </w:r>
+      <w:proofErr w:type="spellEnd"/>
+      <w:r>
+        <w:t xml:space="preserve">() operator will generate a random number between 0 and 1.  We can then multiply this number by 20 to get a number between 0 and 20.  The problem is that this number will not be an integer (a whole number).  We can then use the </w:t>
+      </w:r>
+      <w:proofErr w:type="spellStart"/>
+      <w:r>
+        <w:t>Math.round</w:t>
+      </w:r>
+      <w:proofErr w:type="spellEnd"/>
+      <w:r>
+        <w:t xml:space="preserve">() operator to round our number to the nearest whole </w:t>
+      </w:r>
+      <w:r>
+        <w:t>number</w:t>
+      </w:r>
+      <w:r>
+        <w:t>.</w:t>
+      </w:r>
+    </w:p>
+    <w:p/>
+    <w:p>
+      <w:pPr>
+        <w:rPr>
+          <w:b/>
+          <w:bCs/>
+        </w:rPr>
+      </w:pPr>
+      <w:r>
+        <w:rPr>
+          <w:b/>
+          <w:bCs/>
+        </w:rPr>
+        <w:t>Assessing our number</w:t>
+      </w:r>
+    </w:p>
+    <w:p>
+      <w:r>
+        <w:t xml:space="preserve">We can use our if/else block from earlier to begin to code some </w:t>
+      </w:r>
+      <w:proofErr w:type="gramStart"/>
+      <w:r>
+        <w:t>scenarios;</w:t>
+      </w:r>
+      <w:proofErr w:type="gramEnd"/>
+      <w:r>
+        <w:t xml:space="preserve"> </w:t>
+      </w:r>
+    </w:p>
+    <w:p>
+      <w:pPr>
+        <w:shd w:val="clear" w:color="auto" w:fill="272822"/>
+        <w:spacing w:line="450" w:lineRule="atLeast"/>
+        <w:rPr>
+          <w:rFonts w:ascii="Menlo" w:eastAsia="Times New Roman" w:hAnsi="Menlo" w:cs="Menlo"/>
+          <w:color w:val="F8F8F2"/>
+          <w:lang w:eastAsia="en-GB"/>
+        </w:rPr>
+      </w:pPr>
+      <w:r>
+        <w:rPr>
+          <w:rFonts w:ascii="Menlo" w:eastAsia="Times New Roman" w:hAnsi="Menlo" w:cs="Menlo"/>
+          <w:color w:val="F8F8F2"/>
+          <w:lang w:eastAsia="en-GB"/>
+        </w:rPr>
+        <w:t xml:space="preserve">  </w:t>
+      </w:r>
+      <w:r>
+        <w:rPr>
+          <w:rFonts w:ascii="Menlo" w:eastAsia="Times New Roman" w:hAnsi="Menlo" w:cs="Menlo"/>
+          <w:color w:val="F92672"/>
+          <w:lang w:eastAsia="en-GB"/>
+        </w:rPr>
+        <w:t>if</w:t>
+      </w:r>
+      <w:r>
+        <w:rPr>
+          <w:rFonts w:ascii="Menlo" w:eastAsia="Times New Roman" w:hAnsi="Menlo" w:cs="Menlo"/>
+          <w:color w:val="F8F8F2"/>
+          <w:lang w:eastAsia="en-GB"/>
+        </w:rPr>
+        <w:t xml:space="preserve"> </w:t>
+      </w:r>
+      <w:proofErr w:type="gramStart"/>
+      <w:r>
+        <w:rPr>
+          <w:rFonts w:ascii="Menlo" w:eastAsia="Times New Roman" w:hAnsi="Menlo" w:cs="Menlo"/>
+          <w:color w:val="F8F8F2"/>
+          <w:lang w:eastAsia="en-GB"/>
+        </w:rPr>
+        <w:t>(</w:t>
+      </w:r>
+      <w:r>
+        <w:rPr>
+          <w:rFonts w:ascii="Menlo" w:eastAsia="Times New Roman" w:hAnsi="Menlo" w:cs="Menlo"/>
+          <w:color w:val="F92672"/>
+          <w:lang w:eastAsia="en-GB"/>
+        </w:rPr>
+        <w:t>!</w:t>
+      </w:r>
+      <w:r>
+        <w:rPr>
+          <w:rFonts w:ascii="Menlo" w:eastAsia="Times New Roman" w:hAnsi="Menlo" w:cs="Menlo"/>
+          <w:color w:val="F8F8F2"/>
+          <w:lang w:eastAsia="en-GB"/>
+        </w:rPr>
+        <w:t>guess</w:t>
+      </w:r>
+      <w:proofErr w:type="gramEnd"/>
+      <w:r>
+        <w:rPr>
+          <w:rFonts w:ascii="Menlo" w:eastAsia="Times New Roman" w:hAnsi="Menlo" w:cs="Menlo"/>
+          <w:color w:val="F8F8F2"/>
+          <w:lang w:eastAsia="en-GB"/>
+        </w:rPr>
+        <w:t>) {</w:t>
+      </w:r>
+    </w:p>
+    <w:p>
+      <w:pPr>
+        <w:shd w:val="clear" w:color="auto" w:fill="272822"/>
+        <w:spacing w:line="450" w:lineRule="atLeast"/>
+        <w:rPr>
+          <w:rFonts w:ascii="Menlo" w:eastAsia="Times New Roman" w:hAnsi="Menlo" w:cs="Menlo"/>
+          <w:color w:val="F8F8F2"/>
+          <w:lang w:eastAsia="en-GB"/>
+        </w:rPr>
+      </w:pPr>
+      <w:r>
+        <w:rPr>
+          <w:rFonts w:ascii="Menlo" w:eastAsia="Times New Roman" w:hAnsi="Menlo" w:cs="Menlo"/>
+          <w:color w:val="F8F8F2"/>
+          <w:lang w:eastAsia="en-GB"/>
+        </w:rPr>
+        <w:t xml:space="preserve">    </w:t>
+      </w:r>
+      <w:proofErr w:type="spellStart"/>
+      <w:proofErr w:type="gramStart"/>
+      <w:r>
+        <w:rPr>
+          <w:rFonts w:ascii="Menlo" w:eastAsia="Times New Roman" w:hAnsi="Menlo" w:cs="Menlo"/>
+          <w:color w:val="F8F8F2"/>
+          <w:lang w:eastAsia="en-GB"/>
+        </w:rPr>
+        <w:t>document.</w:t>
+      </w:r>
+      <w:r>
+        <w:rPr>
+          <w:rFonts w:ascii="Menlo" w:eastAsia="Times New Roman" w:hAnsi="Menlo" w:cs="Menlo"/>
+          <w:color w:val="A6E22E"/>
+          <w:lang w:eastAsia="en-GB"/>
+        </w:rPr>
+        <w:t>querySelector</w:t>
+      </w:r>
+      <w:proofErr w:type="spellEnd"/>
+      <w:proofErr w:type="gramEnd"/>
+      <w:r>
+        <w:rPr>
+          <w:rFonts w:ascii="Menlo" w:eastAsia="Times New Roman" w:hAnsi="Menlo" w:cs="Menlo"/>
+          <w:color w:val="F8F8F2"/>
+          <w:lang w:eastAsia="en-GB"/>
+        </w:rPr>
+        <w:t>(</w:t>
+      </w:r>
+      <w:r>
+        <w:rPr>
+          <w:rFonts w:ascii="Menlo" w:eastAsia="Times New Roman" w:hAnsi="Menlo" w:cs="Menlo"/>
+          <w:color w:val="E6DB74"/>
+          <w:lang w:eastAsia="en-GB"/>
+        </w:rPr>
+        <w:t>".message"</w:t>
+      </w:r>
+      <w:r>
+        <w:rPr>
+          <w:rFonts w:ascii="Menlo" w:eastAsia="Times New Roman" w:hAnsi="Menlo" w:cs="Menlo"/>
+          <w:color w:val="F8F8F2"/>
+          <w:lang w:eastAsia="en-GB"/>
+        </w:rPr>
+        <w:t>).</w:t>
+      </w:r>
+      <w:proofErr w:type="spellStart"/>
+      <w:r>
+        <w:rPr>
+          <w:rFonts w:ascii="Menlo" w:eastAsia="Times New Roman" w:hAnsi="Menlo" w:cs="Menlo"/>
+          <w:color w:val="F8F8F2"/>
+          <w:lang w:eastAsia="en-GB"/>
+        </w:rPr>
+        <w:t>textContent</w:t>
+      </w:r>
+      <w:proofErr w:type="spellEnd"/>
+      <w:r>
+        <w:rPr>
+          <w:rFonts w:ascii="Menlo" w:eastAsia="Times New Roman" w:hAnsi="Menlo" w:cs="Menlo"/>
+          <w:color w:val="F8F8F2"/>
+          <w:lang w:eastAsia="en-GB"/>
+        </w:rPr>
+        <w:t xml:space="preserve"> </w:t>
+      </w:r>
+      <w:r>
+        <w:rPr>
+          <w:rFonts w:ascii="Menlo" w:eastAsia="Times New Roman" w:hAnsi="Menlo" w:cs="Menlo"/>
+          <w:color w:val="F92672"/>
+          <w:lang w:eastAsia="en-GB"/>
+        </w:rPr>
+        <w:t>=</w:t>
+      </w:r>
+      <w:r>
+        <w:rPr>
+          <w:rFonts w:ascii="Menlo" w:eastAsia="Times New Roman" w:hAnsi="Menlo" w:cs="Menlo"/>
+          <w:color w:val="F8F8F2"/>
+          <w:lang w:eastAsia="en-GB"/>
+        </w:rPr>
+        <w:t xml:space="preserve"> </w:t>
+      </w:r>
+      <w:r>
+        <w:rPr>
+          <w:rFonts w:ascii="Menlo" w:eastAsia="Times New Roman" w:hAnsi="Menlo" w:cs="Menlo"/>
+          <w:color w:val="E6DB74"/>
+          <w:lang w:eastAsia="en-GB"/>
+        </w:rPr>
+        <w:t xml:space="preserve">`No Number! </w:t>
+      </w:r>
+      <w:r>
+        <w:rPr>
+          <w:rFonts w:ascii="Apple Color Emoji" w:eastAsia="Times New Roman" w:hAnsi="Apple Color Emoji" w:cs="Apple Color Emoji"/>
+          <w:color w:val="E6DB74"/>
+          <w:lang w:eastAsia="en-GB"/>
+        </w:rPr>
+        <w:t>🙈</w:t>
+      </w:r>
+      <w:r>
+        <w:rPr>
+          <w:rFonts w:ascii="Menlo" w:eastAsia="Times New Roman" w:hAnsi="Menlo" w:cs="Menlo"/>
+          <w:color w:val="E6DB74"/>
+          <w:lang w:eastAsia="en-GB"/>
+        </w:rPr>
+        <w:t>`</w:t>
+      </w:r>
+      <w:r>
+        <w:rPr>
+          <w:rFonts w:ascii="Menlo" w:eastAsia="Times New Roman" w:hAnsi="Menlo" w:cs="Menlo"/>
+          <w:color w:val="F8F8F2"/>
+          <w:lang w:eastAsia="en-GB"/>
+        </w:rPr>
+        <w:t>;</w:t>
+      </w:r>
+    </w:p>
+    <w:p>
+      <w:pPr>
+        <w:shd w:val="clear" w:color="auto" w:fill="272822"/>
+        <w:spacing w:line="450" w:lineRule="atLeast"/>
+        <w:rPr>
+          <w:rFonts w:ascii="Menlo" w:eastAsia="Times New Roman" w:hAnsi="Menlo" w:cs="Menlo"/>
+          <w:color w:val="F8F8F2"/>
+          <w:lang w:eastAsia="en-GB"/>
+        </w:rPr>
+      </w:pPr>
+      <w:r>
+        <w:rPr>
+          <w:rFonts w:ascii="Menlo" w:eastAsia="Times New Roman" w:hAnsi="Menlo" w:cs="Menlo"/>
+          <w:color w:val="F8F8F2"/>
+          <w:lang w:eastAsia="en-GB"/>
+        </w:rPr>
+        <w:t xml:space="preserve">  } </w:t>
+      </w:r>
+      <w:r>
+        <w:rPr>
+          <w:rFonts w:ascii="Menlo" w:eastAsia="Times New Roman" w:hAnsi="Menlo" w:cs="Menlo"/>
+          <w:color w:val="F92672"/>
+          <w:lang w:eastAsia="en-GB"/>
+        </w:rPr>
+        <w:t>else</w:t>
+      </w:r>
+      <w:r>
+        <w:rPr>
+          <w:rFonts w:ascii="Menlo" w:eastAsia="Times New Roman" w:hAnsi="Menlo" w:cs="Menlo"/>
+          <w:color w:val="F8F8F2"/>
+          <w:lang w:eastAsia="en-GB"/>
+        </w:rPr>
+        <w:t xml:space="preserve"> </w:t>
+      </w:r>
+      <w:r>
+        <w:rPr>
+          <w:rFonts w:ascii="Menlo" w:eastAsia="Times New Roman" w:hAnsi="Menlo" w:cs="Menlo"/>
+          <w:color w:val="F92672"/>
+          <w:lang w:eastAsia="en-GB"/>
+        </w:rPr>
+        <w:t>if</w:t>
+      </w:r>
+      <w:r>
+        <w:rPr>
+          <w:rFonts w:ascii="Menlo" w:eastAsia="Times New Roman" w:hAnsi="Menlo" w:cs="Menlo"/>
+          <w:color w:val="F8F8F2"/>
+          <w:lang w:eastAsia="en-GB"/>
+        </w:rPr>
+        <w:t xml:space="preserve"> (guess </w:t>
+      </w:r>
+      <w:r>
+        <w:rPr>
+          <w:rFonts w:ascii="Menlo" w:eastAsia="Times New Roman" w:hAnsi="Menlo" w:cs="Menlo"/>
+          <w:color w:val="F92672"/>
+          <w:lang w:eastAsia="en-GB"/>
+        </w:rPr>
+        <w:t>===</w:t>
+      </w:r>
+      <w:r>
+        <w:rPr>
+          <w:rFonts w:ascii="Menlo" w:eastAsia="Times New Roman" w:hAnsi="Menlo" w:cs="Menlo"/>
+          <w:color w:val="F8F8F2"/>
+          <w:lang w:eastAsia="en-GB"/>
+        </w:rPr>
+        <w:t xml:space="preserve"> </w:t>
+      </w:r>
+      <w:proofErr w:type="spellStart"/>
+      <w:r>
+        <w:rPr>
+          <w:rFonts w:ascii="Menlo" w:eastAsia="Times New Roman" w:hAnsi="Menlo" w:cs="Menlo"/>
+          <w:color w:val="F8F8F2"/>
+          <w:lang w:eastAsia="en-GB"/>
+        </w:rPr>
+        <w:t>secretNumber</w:t>
+      </w:r>
+      <w:proofErr w:type="spellEnd"/>
+      <w:r>
+        <w:rPr>
+          <w:rFonts w:ascii="Menlo" w:eastAsia="Times New Roman" w:hAnsi="Menlo" w:cs="Menlo"/>
+          <w:color w:val="F8F8F2"/>
+          <w:lang w:eastAsia="en-GB"/>
+        </w:rPr>
+        <w:t>) {</w:t>
+      </w:r>
+    </w:p>
+    <w:p>
+      <w:pPr>
+        <w:shd w:val="clear" w:color="auto" w:fill="272822"/>
+        <w:spacing w:line="450" w:lineRule="atLeast"/>
+        <w:rPr>
+          <w:rFonts w:ascii="Menlo" w:eastAsia="Times New Roman" w:hAnsi="Menlo" w:cs="Menlo"/>
+          <w:color w:val="F8F8F2"/>
+          <w:lang w:eastAsia="en-GB"/>
+        </w:rPr>
+      </w:pPr>
+      <w:r>
+        <w:rPr>
+          <w:rFonts w:ascii="Menlo" w:eastAsia="Times New Roman" w:hAnsi="Menlo" w:cs="Menlo"/>
+          <w:color w:val="F8F8F2"/>
+          <w:lang w:eastAsia="en-GB"/>
+        </w:rPr>
+        <w:t xml:space="preserve">    </w:t>
+      </w:r>
+      <w:proofErr w:type="spellStart"/>
+      <w:proofErr w:type="gramStart"/>
+      <w:r>
+        <w:rPr>
+          <w:rFonts w:ascii="Menlo" w:eastAsia="Times New Roman" w:hAnsi="Menlo" w:cs="Menlo"/>
+          <w:color w:val="F8F8F2"/>
+          <w:lang w:eastAsia="en-GB"/>
+        </w:rPr>
+        <w:t>document.</w:t>
+      </w:r>
+      <w:r>
+        <w:rPr>
+          <w:rFonts w:ascii="Menlo" w:eastAsia="Times New Roman" w:hAnsi="Menlo" w:cs="Menlo"/>
+          <w:color w:val="A6E22E"/>
+          <w:lang w:eastAsia="en-GB"/>
+        </w:rPr>
+        <w:t>querySelector</w:t>
+      </w:r>
+      <w:proofErr w:type="spellEnd"/>
+      <w:proofErr w:type="gramEnd"/>
+      <w:r>
+        <w:rPr>
+          <w:rFonts w:ascii="Menlo" w:eastAsia="Times New Roman" w:hAnsi="Menlo" w:cs="Menlo"/>
+          <w:color w:val="F8F8F2"/>
+          <w:lang w:eastAsia="en-GB"/>
+        </w:rPr>
+        <w:t>(</w:t>
+      </w:r>
+      <w:r>
+        <w:rPr>
+          <w:rFonts w:ascii="Menlo" w:eastAsia="Times New Roman" w:hAnsi="Menlo" w:cs="Menlo"/>
+          <w:color w:val="E6DB74"/>
+          <w:lang w:eastAsia="en-GB"/>
+        </w:rPr>
+        <w:t>".message"</w:t>
+      </w:r>
+      <w:r>
+        <w:rPr>
+          <w:rFonts w:ascii="Menlo" w:eastAsia="Times New Roman" w:hAnsi="Menlo" w:cs="Menlo"/>
+          <w:color w:val="F8F8F2"/>
+          <w:lang w:eastAsia="en-GB"/>
+        </w:rPr>
+        <w:t>).</w:t>
+      </w:r>
+      <w:proofErr w:type="spellStart"/>
+      <w:r>
+        <w:rPr>
+          <w:rFonts w:ascii="Menlo" w:eastAsia="Times New Roman" w:hAnsi="Menlo" w:cs="Menlo"/>
+          <w:color w:val="F8F8F2"/>
+          <w:lang w:eastAsia="en-GB"/>
+        </w:rPr>
+        <w:t>textContent</w:t>
+      </w:r>
+      <w:proofErr w:type="spellEnd"/>
+      <w:r>
+        <w:rPr>
+          <w:rFonts w:ascii="Menlo" w:eastAsia="Times New Roman" w:hAnsi="Menlo" w:cs="Menlo"/>
+          <w:color w:val="F8F8F2"/>
+          <w:lang w:eastAsia="en-GB"/>
+        </w:rPr>
+        <w:t xml:space="preserve"> </w:t>
+      </w:r>
+      <w:r>
+        <w:rPr>
+          <w:rFonts w:ascii="Menlo" w:eastAsia="Times New Roman" w:hAnsi="Menlo" w:cs="Menlo"/>
+          <w:color w:val="F92672"/>
+          <w:lang w:eastAsia="en-GB"/>
+        </w:rPr>
+        <w:t>=</w:t>
+      </w:r>
+    </w:p>
+    <w:p>
+      <w:pPr>
+        <w:shd w:val="clear" w:color="auto" w:fill="272822"/>
+        <w:spacing w:line="450" w:lineRule="atLeast"/>
+        <w:rPr>
+          <w:rFonts w:ascii="Menlo" w:eastAsia="Times New Roman" w:hAnsi="Menlo" w:cs="Menlo"/>
+          <w:color w:val="F8F8F2"/>
+          <w:lang w:eastAsia="en-GB"/>
+        </w:rPr>
+      </w:pPr>
+      <w:r>
+        <w:rPr>
+          <w:rFonts w:ascii="Menlo" w:eastAsia="Times New Roman" w:hAnsi="Menlo" w:cs="Menlo"/>
+          <w:color w:val="F8F8F2"/>
+          <w:lang w:eastAsia="en-GB"/>
+        </w:rPr>
+        <w:t xml:space="preserve">      </w:t>
+      </w:r>
+      <w:r>
+        <w:rPr>
+          <w:rFonts w:ascii="Menlo" w:eastAsia="Times New Roman" w:hAnsi="Menlo" w:cs="Menlo"/>
+          <w:color w:val="E6DB74"/>
+          <w:lang w:eastAsia="en-GB"/>
+        </w:rPr>
+        <w:t>"</w:t>
+      </w:r>
+      <w:r>
+        <w:rPr>
+          <w:rFonts w:ascii="Apple Color Emoji" w:eastAsia="Times New Roman" w:hAnsi="Apple Color Emoji" w:cs="Apple Color Emoji"/>
+          <w:color w:val="E6DB74"/>
+          <w:lang w:eastAsia="en-GB"/>
+        </w:rPr>
+        <w:t>🐒</w:t>
+      </w:r>
+      <w:r>
+        <w:rPr>
+          <w:rFonts w:ascii="Menlo" w:eastAsia="Times New Roman" w:hAnsi="Menlo" w:cs="Menlo"/>
+          <w:color w:val="E6DB74"/>
+          <w:lang w:eastAsia="en-GB"/>
+        </w:rPr>
+        <w:t xml:space="preserve">Congratulations you guessed </w:t>
+      </w:r>
+      <w:proofErr w:type="gramStart"/>
+      <w:r>
+        <w:rPr>
+          <w:rFonts w:ascii="Menlo" w:eastAsia="Times New Roman" w:hAnsi="Menlo" w:cs="Menlo"/>
+          <w:color w:val="E6DB74"/>
+          <w:lang w:eastAsia="en-GB"/>
+        </w:rPr>
+        <w:t>correctly!</w:t>
+      </w:r>
+      <w:r>
+        <w:rPr>
+          <w:rFonts w:ascii="Apple Color Emoji" w:eastAsia="Times New Roman" w:hAnsi="Apple Color Emoji" w:cs="Apple Color Emoji"/>
+          <w:color w:val="E6DB74"/>
+          <w:lang w:eastAsia="en-GB"/>
+        </w:rPr>
+        <w:t>🐦</w:t>
+      </w:r>
+      <w:proofErr w:type="gramEnd"/>
+      <w:r>
+        <w:rPr>
+          <w:rFonts w:ascii="Menlo" w:eastAsia="Times New Roman" w:hAnsi="Menlo" w:cs="Menlo"/>
+          <w:color w:val="E6DB74"/>
+          <w:lang w:eastAsia="en-GB"/>
+        </w:rPr>
+        <w:t>"</w:t>
+      </w:r>
+      <w:r>
+        <w:rPr>
+          <w:rFonts w:ascii="Menlo" w:eastAsia="Times New Roman" w:hAnsi="Menlo" w:cs="Menlo"/>
+          <w:color w:val="F8F8F2"/>
+          <w:lang w:eastAsia="en-GB"/>
+        </w:rPr>
+        <w:t>;</w:t>
+      </w:r>
+    </w:p>
+    <w:p>
+      <w:pPr>
+        <w:shd w:val="clear" w:color="auto" w:fill="272822"/>
+        <w:spacing w:line="450" w:lineRule="atLeast"/>
+        <w:rPr>
+          <w:rFonts w:ascii="Menlo" w:eastAsia="Times New Roman" w:hAnsi="Menlo" w:cs="Menlo"/>
+          <w:color w:val="F8F8F2"/>
+          <w:lang w:eastAsia="en-GB"/>
+        </w:rPr>
+      </w:pPr>
+      <w:r>
+        <w:rPr>
+          <w:rFonts w:ascii="Menlo" w:eastAsia="Times New Roman" w:hAnsi="Menlo" w:cs="Menlo"/>
+          <w:color w:val="F8F8F2"/>
+          <w:lang w:eastAsia="en-GB"/>
+        </w:rPr>
+        <w:t xml:space="preserve">  } </w:t>
+      </w:r>
+      <w:r>
+        <w:rPr>
+          <w:rFonts w:ascii="Menlo" w:eastAsia="Times New Roman" w:hAnsi="Menlo" w:cs="Menlo"/>
+          <w:color w:val="F92672"/>
+          <w:lang w:eastAsia="en-GB"/>
+        </w:rPr>
+        <w:t>else</w:t>
+      </w:r>
+      <w:r>
+        <w:rPr>
+          <w:rFonts w:ascii="Menlo" w:eastAsia="Times New Roman" w:hAnsi="Menlo" w:cs="Menlo"/>
+          <w:color w:val="F8F8F2"/>
+          <w:lang w:eastAsia="en-GB"/>
+        </w:rPr>
+        <w:t xml:space="preserve"> </w:t>
+      </w:r>
+      <w:r>
+        <w:rPr>
+          <w:rFonts w:ascii="Menlo" w:eastAsia="Times New Roman" w:hAnsi="Menlo" w:cs="Menlo"/>
+          <w:color w:val="F92672"/>
+          <w:lang w:eastAsia="en-GB"/>
+        </w:rPr>
+        <w:t>if</w:t>
+      </w:r>
+      <w:r>
+        <w:rPr>
+          <w:rFonts w:ascii="Menlo" w:eastAsia="Times New Roman" w:hAnsi="Menlo" w:cs="Menlo"/>
+          <w:color w:val="F8F8F2"/>
+          <w:lang w:eastAsia="en-GB"/>
+        </w:rPr>
+        <w:t xml:space="preserve"> (guess </w:t>
+      </w:r>
+      <w:r>
+        <w:rPr>
+          <w:rFonts w:ascii="Menlo" w:eastAsia="Times New Roman" w:hAnsi="Menlo" w:cs="Menlo"/>
+          <w:color w:val="F92672"/>
+          <w:lang w:eastAsia="en-GB"/>
+        </w:rPr>
+        <w:t>&gt;=</w:t>
+      </w:r>
+      <w:r>
+        <w:rPr>
+          <w:rFonts w:ascii="Menlo" w:eastAsia="Times New Roman" w:hAnsi="Menlo" w:cs="Menlo"/>
+          <w:color w:val="F8F8F2"/>
+          <w:lang w:eastAsia="en-GB"/>
+        </w:rPr>
+        <w:t xml:space="preserve"> </w:t>
+      </w:r>
+      <w:proofErr w:type="spellStart"/>
+      <w:r>
+        <w:rPr>
+          <w:rFonts w:ascii="Menlo" w:eastAsia="Times New Roman" w:hAnsi="Menlo" w:cs="Menlo"/>
+          <w:color w:val="F8F8F2"/>
+          <w:lang w:eastAsia="en-GB"/>
+        </w:rPr>
+        <w:t>secretNumber</w:t>
+      </w:r>
+      <w:proofErr w:type="spellEnd"/>
+      <w:r>
+        <w:rPr>
+          <w:rFonts w:ascii="Menlo" w:eastAsia="Times New Roman" w:hAnsi="Menlo" w:cs="Menlo"/>
+          <w:color w:val="F8F8F2"/>
+          <w:lang w:eastAsia="en-GB"/>
+        </w:rPr>
+        <w:t>) {</w:t>
+      </w:r>
+    </w:p>
+    <w:p>
+      <w:pPr>
+        <w:shd w:val="clear" w:color="auto" w:fill="272822"/>
+        <w:spacing w:line="450" w:lineRule="atLeast"/>
+        <w:rPr>
+          <w:rFonts w:ascii="Menlo" w:eastAsia="Times New Roman" w:hAnsi="Menlo" w:cs="Menlo"/>
+          <w:color w:val="F8F8F2"/>
+          <w:lang w:eastAsia="en-GB"/>
+        </w:rPr>
+      </w:pPr>
+      <w:r>
+        <w:rPr>
+          <w:rFonts w:ascii="Menlo" w:eastAsia="Times New Roman" w:hAnsi="Menlo" w:cs="Menlo"/>
+          <w:color w:val="F8F8F2"/>
+          <w:lang w:eastAsia="en-GB"/>
+        </w:rPr>
+        <w:t xml:space="preserve">    </w:t>
+      </w:r>
+      <w:proofErr w:type="spellStart"/>
+      <w:proofErr w:type="gramStart"/>
+      <w:r>
+        <w:rPr>
+          <w:rFonts w:ascii="Menlo" w:eastAsia="Times New Roman" w:hAnsi="Menlo" w:cs="Menlo"/>
+          <w:color w:val="F8F8F2"/>
+          <w:lang w:eastAsia="en-GB"/>
+        </w:rPr>
+        <w:t>document.</w:t>
+      </w:r>
+      <w:r>
+        <w:rPr>
+          <w:rFonts w:ascii="Menlo" w:eastAsia="Times New Roman" w:hAnsi="Menlo" w:cs="Menlo"/>
+          <w:color w:val="A6E22E"/>
+          <w:lang w:eastAsia="en-GB"/>
+        </w:rPr>
+        <w:t>querySelector</w:t>
+      </w:r>
+      <w:proofErr w:type="spellEnd"/>
+      <w:proofErr w:type="gramEnd"/>
+      <w:r>
+        <w:rPr>
+          <w:rFonts w:ascii="Menlo" w:eastAsia="Times New Roman" w:hAnsi="Menlo" w:cs="Menlo"/>
+          <w:color w:val="F8F8F2"/>
+          <w:lang w:eastAsia="en-GB"/>
+        </w:rPr>
+        <w:t>(</w:t>
+      </w:r>
+    </w:p>
+    <w:p>
+      <w:pPr>
+        <w:shd w:val="clear" w:color="auto" w:fill="272822"/>
+        <w:spacing w:line="450" w:lineRule="atLeast"/>
+        <w:rPr>
+          <w:rFonts w:ascii="Menlo" w:eastAsia="Times New Roman" w:hAnsi="Menlo" w:cs="Menlo"/>
+          <w:color w:val="F8F8F2"/>
+          <w:lang w:eastAsia="en-GB"/>
+        </w:rPr>
+      </w:pPr>
+      <w:r>
+        <w:rPr>
+          <w:rFonts w:ascii="Menlo" w:eastAsia="Times New Roman" w:hAnsi="Menlo" w:cs="Menlo"/>
+          <w:color w:val="F8F8F2"/>
+          <w:lang w:eastAsia="en-GB"/>
+        </w:rPr>
+        <w:t xml:space="preserve">      </w:t>
+      </w:r>
+      <w:proofErr w:type="gramStart"/>
+      <w:r>
+        <w:rPr>
+          <w:rFonts w:ascii="Menlo" w:eastAsia="Times New Roman" w:hAnsi="Menlo" w:cs="Menlo"/>
+          <w:color w:val="E6DB74"/>
+          <w:lang w:eastAsia="en-GB"/>
+        </w:rPr>
+        <w:t>".message</w:t>
+      </w:r>
+      <w:proofErr w:type="gramEnd"/>
+      <w:r>
+        <w:rPr>
+          <w:rFonts w:ascii="Menlo" w:eastAsia="Times New Roman" w:hAnsi="Menlo" w:cs="Menlo"/>
+          <w:color w:val="E6DB74"/>
+          <w:lang w:eastAsia="en-GB"/>
+        </w:rPr>
+        <w:t>"</w:t>
+      </w:r>
+    </w:p>
+    <w:p>
+      <w:pPr>
+        <w:shd w:val="clear" w:color="auto" w:fill="272822"/>
+        <w:spacing w:line="450" w:lineRule="atLeast"/>
+        <w:rPr>
+          <w:rFonts w:ascii="Menlo" w:eastAsia="Times New Roman" w:hAnsi="Menlo" w:cs="Menlo"/>
+          <w:color w:val="F8F8F2"/>
+          <w:lang w:eastAsia="en-GB"/>
+        </w:rPr>
+      </w:pPr>
+      <w:r>
+        <w:rPr>
+          <w:rFonts w:ascii="Menlo" w:eastAsia="Times New Roman" w:hAnsi="Menlo" w:cs="Menlo"/>
+          <w:color w:val="F8F8F2"/>
+          <w:lang w:eastAsia="en-GB"/>
+        </w:rPr>
+        <w:t xml:space="preserve">    </w:t>
+      </w:r>
+      <w:proofErr w:type="gramStart"/>
+      <w:r>
+        <w:rPr>
+          <w:rFonts w:ascii="Menlo" w:eastAsia="Times New Roman" w:hAnsi="Menlo" w:cs="Menlo"/>
+          <w:color w:val="F8F8F2"/>
+          <w:lang w:eastAsia="en-GB"/>
+        </w:rPr>
+        <w:t>).</w:t>
+      </w:r>
+      <w:proofErr w:type="spellStart"/>
+      <w:r>
+        <w:rPr>
+          <w:rFonts w:ascii="Menlo" w:eastAsia="Times New Roman" w:hAnsi="Menlo" w:cs="Menlo"/>
+          <w:color w:val="F8F8F2"/>
+          <w:lang w:eastAsia="en-GB"/>
+        </w:rPr>
+        <w:t>textContent</w:t>
+      </w:r>
+      <w:proofErr w:type="spellEnd"/>
+      <w:proofErr w:type="gramEnd"/>
+      <w:r>
+        <w:rPr>
+          <w:rFonts w:ascii="Menlo" w:eastAsia="Times New Roman" w:hAnsi="Menlo" w:cs="Menlo"/>
+          <w:color w:val="F8F8F2"/>
+          <w:lang w:eastAsia="en-GB"/>
+        </w:rPr>
+        <w:t xml:space="preserve"> </w:t>
+      </w:r>
+      <w:r>
+        <w:rPr>
+          <w:rFonts w:ascii="Menlo" w:eastAsia="Times New Roman" w:hAnsi="Menlo" w:cs="Menlo"/>
+          <w:color w:val="F92672"/>
+          <w:lang w:eastAsia="en-GB"/>
+        </w:rPr>
+        <w:t>=</w:t>
+      </w:r>
+      <w:r>
+        <w:rPr>
+          <w:rFonts w:ascii="Menlo" w:eastAsia="Times New Roman" w:hAnsi="Menlo" w:cs="Menlo"/>
+          <w:color w:val="F8F8F2"/>
+          <w:lang w:eastAsia="en-GB"/>
+        </w:rPr>
+        <w:t xml:space="preserve"> </w:t>
+      </w:r>
+      <w:r>
+        <w:rPr>
+          <w:rFonts w:ascii="Menlo" w:eastAsia="Times New Roman" w:hAnsi="Menlo" w:cs="Menlo"/>
+          <w:color w:val="E6DB74"/>
+          <w:lang w:eastAsia="en-GB"/>
+        </w:rPr>
+        <w:t xml:space="preserve">`Better luck next time!  Your guess was too high. </w:t>
+      </w:r>
+      <w:r>
+        <w:rPr>
+          <w:rFonts w:ascii="Apple Color Emoji" w:eastAsia="Times New Roman" w:hAnsi="Apple Color Emoji" w:cs="Apple Color Emoji"/>
+          <w:color w:val="E6DB74"/>
+          <w:lang w:eastAsia="en-GB"/>
+        </w:rPr>
+        <w:t>🙊</w:t>
+      </w:r>
+      <w:r>
+        <w:rPr>
+          <w:rFonts w:ascii="Menlo" w:eastAsia="Times New Roman" w:hAnsi="Menlo" w:cs="Menlo"/>
+          <w:color w:val="E6DB74"/>
+          <w:lang w:eastAsia="en-GB"/>
+        </w:rPr>
+        <w:t>`</w:t>
+      </w:r>
+      <w:r>
+        <w:rPr>
+          <w:rFonts w:ascii="Menlo" w:eastAsia="Times New Roman" w:hAnsi="Menlo" w:cs="Menlo"/>
+          <w:color w:val="F8F8F2"/>
+          <w:lang w:eastAsia="en-GB"/>
+        </w:rPr>
+        <w:t>;</w:t>
+      </w:r>
+    </w:p>
+    <w:p>
+      <w:pPr>
+        <w:shd w:val="clear" w:color="auto" w:fill="272822"/>
+        <w:spacing w:line="450" w:lineRule="atLeast"/>
+        <w:rPr>
+          <w:rFonts w:ascii="Menlo" w:eastAsia="Times New Roman" w:hAnsi="Menlo" w:cs="Menlo"/>
+          <w:color w:val="F8F8F2"/>
+          <w:lang w:eastAsia="en-GB"/>
+        </w:rPr>
+      </w:pPr>
+      <w:r>
+        <w:rPr>
+          <w:rFonts w:ascii="Menlo" w:eastAsia="Times New Roman" w:hAnsi="Menlo" w:cs="Menlo"/>
+          <w:color w:val="F8F8F2"/>
+          <w:lang w:eastAsia="en-GB"/>
+        </w:rPr>
+        <w:t xml:space="preserve">  } </w:t>
+      </w:r>
+      <w:r>
+        <w:rPr>
+          <w:rFonts w:ascii="Menlo" w:eastAsia="Times New Roman" w:hAnsi="Menlo" w:cs="Menlo"/>
+          <w:color w:val="F92672"/>
+          <w:lang w:eastAsia="en-GB"/>
+        </w:rPr>
+        <w:t>else</w:t>
+      </w:r>
+      <w:r>
+        <w:rPr>
+          <w:rFonts w:ascii="Menlo" w:eastAsia="Times New Roman" w:hAnsi="Menlo" w:cs="Menlo"/>
+          <w:color w:val="F8F8F2"/>
+          <w:lang w:eastAsia="en-GB"/>
+        </w:rPr>
+        <w:t xml:space="preserve"> </w:t>
+      </w:r>
+      <w:r>
+        <w:rPr>
+          <w:rFonts w:ascii="Menlo" w:eastAsia="Times New Roman" w:hAnsi="Menlo" w:cs="Menlo"/>
+          <w:color w:val="F92672"/>
+          <w:lang w:eastAsia="en-GB"/>
+        </w:rPr>
+        <w:t>if</w:t>
+      </w:r>
+      <w:r>
+        <w:rPr>
+          <w:rFonts w:ascii="Menlo" w:eastAsia="Times New Roman" w:hAnsi="Menlo" w:cs="Menlo"/>
+          <w:color w:val="F8F8F2"/>
+          <w:lang w:eastAsia="en-GB"/>
+        </w:rPr>
+        <w:t xml:space="preserve"> (guess </w:t>
+      </w:r>
+      <w:r>
+        <w:rPr>
+          <w:rFonts w:ascii="Menlo" w:eastAsia="Times New Roman" w:hAnsi="Menlo" w:cs="Menlo"/>
+          <w:color w:val="F92672"/>
+          <w:lang w:eastAsia="en-GB"/>
+        </w:rPr>
+        <w:t>&lt;=</w:t>
+      </w:r>
+      <w:r>
+        <w:rPr>
+          <w:rFonts w:ascii="Menlo" w:eastAsia="Times New Roman" w:hAnsi="Menlo" w:cs="Menlo"/>
+          <w:color w:val="F8F8F2"/>
+          <w:lang w:eastAsia="en-GB"/>
+        </w:rPr>
+        <w:t xml:space="preserve"> </w:t>
+      </w:r>
+      <w:proofErr w:type="spellStart"/>
+      <w:r>
+        <w:rPr>
+          <w:rFonts w:ascii="Menlo" w:eastAsia="Times New Roman" w:hAnsi="Menlo" w:cs="Menlo"/>
+          <w:color w:val="F8F8F2"/>
+          <w:lang w:eastAsia="en-GB"/>
+        </w:rPr>
+        <w:t>secretNumber</w:t>
+      </w:r>
+      <w:proofErr w:type="spellEnd"/>
+      <w:r>
+        <w:rPr>
+          <w:rFonts w:ascii="Menlo" w:eastAsia="Times New Roman" w:hAnsi="Menlo" w:cs="Menlo"/>
+          <w:color w:val="F8F8F2"/>
+          <w:lang w:eastAsia="en-GB"/>
+        </w:rPr>
+        <w:t>) {</w:t>
+      </w:r>
+    </w:p>
+    <w:p>
+      <w:pPr>
+        <w:shd w:val="clear" w:color="auto" w:fill="272822"/>
+        <w:spacing w:line="450" w:lineRule="atLeast"/>
+        <w:rPr>
+          <w:rFonts w:ascii="Menlo" w:eastAsia="Times New Roman" w:hAnsi="Menlo" w:cs="Menlo"/>
+          <w:color w:val="F8F8F2"/>
+          <w:lang w:eastAsia="en-GB"/>
+        </w:rPr>
+      </w:pPr>
+      <w:r>
+        <w:rPr>
+          <w:rFonts w:ascii="Menlo" w:eastAsia="Times New Roman" w:hAnsi="Menlo" w:cs="Menlo"/>
+          <w:color w:val="F8F8F2"/>
+          <w:lang w:eastAsia="en-GB"/>
+        </w:rPr>
+        <w:t xml:space="preserve">    </w:t>
+      </w:r>
+      <w:proofErr w:type="spellStart"/>
+      <w:proofErr w:type="gramStart"/>
+      <w:r>
+        <w:rPr>
+          <w:rFonts w:ascii="Menlo" w:eastAsia="Times New Roman" w:hAnsi="Menlo" w:cs="Menlo"/>
+          <w:color w:val="F8F8F2"/>
+          <w:lang w:eastAsia="en-GB"/>
+        </w:rPr>
+        <w:t>document.</w:t>
+      </w:r>
+      <w:r>
+        <w:rPr>
+          <w:rFonts w:ascii="Menlo" w:eastAsia="Times New Roman" w:hAnsi="Menlo" w:cs="Menlo"/>
+          <w:color w:val="A6E22E"/>
+          <w:lang w:eastAsia="en-GB"/>
+        </w:rPr>
+        <w:t>querySelector</w:t>
+      </w:r>
+      <w:proofErr w:type="spellEnd"/>
+      <w:proofErr w:type="gramEnd"/>
+      <w:r>
+        <w:rPr>
+          <w:rFonts w:ascii="Menlo" w:eastAsia="Times New Roman" w:hAnsi="Menlo" w:cs="Menlo"/>
+          <w:color w:val="F8F8F2"/>
+          <w:lang w:eastAsia="en-GB"/>
+        </w:rPr>
+        <w:t>(</w:t>
+      </w:r>
+    </w:p>
+    <w:p>
+      <w:pPr>
+        <w:shd w:val="clear" w:color="auto" w:fill="272822"/>
+        <w:spacing w:line="450" w:lineRule="atLeast"/>
+        <w:rPr>
+          <w:rFonts w:ascii="Menlo" w:eastAsia="Times New Roman" w:hAnsi="Menlo" w:cs="Menlo"/>
+          <w:color w:val="F8F8F2"/>
+          <w:lang w:eastAsia="en-GB"/>
+        </w:rPr>
+      </w:pPr>
+      <w:r>
+        <w:rPr>
+          <w:rFonts w:ascii="Menlo" w:eastAsia="Times New Roman" w:hAnsi="Menlo" w:cs="Menlo"/>
+          <w:color w:val="F8F8F2"/>
+          <w:lang w:eastAsia="en-GB"/>
+        </w:rPr>
+        <w:t xml:space="preserve">      </w:t>
+      </w:r>
+      <w:proofErr w:type="gramStart"/>
+      <w:r>
+        <w:rPr>
+          <w:rFonts w:ascii="Menlo" w:eastAsia="Times New Roman" w:hAnsi="Menlo" w:cs="Menlo"/>
+          <w:color w:val="E6DB74"/>
+          <w:lang w:eastAsia="en-GB"/>
+        </w:rPr>
+        <w:t>".message</w:t>
+      </w:r>
+      <w:proofErr w:type="gramEnd"/>
+      <w:r>
+        <w:rPr>
+          <w:rFonts w:ascii="Menlo" w:eastAsia="Times New Roman" w:hAnsi="Menlo" w:cs="Menlo"/>
+          <w:color w:val="E6DB74"/>
+          <w:lang w:eastAsia="en-GB"/>
+        </w:rPr>
+        <w:t>"</w:t>
+      </w:r>
+    </w:p>
+    <w:p>
+      <w:pPr>
+        <w:shd w:val="clear" w:color="auto" w:fill="272822"/>
+        <w:spacing w:line="450" w:lineRule="atLeast"/>
+        <w:rPr>
+          <w:rFonts w:ascii="Menlo" w:eastAsia="Times New Roman" w:hAnsi="Menlo" w:cs="Menlo"/>
+          <w:color w:val="F8F8F2"/>
+          <w:lang w:eastAsia="en-GB"/>
+        </w:rPr>
+      </w:pPr>
+      <w:r>
+        <w:rPr>
+          <w:rFonts w:ascii="Menlo" w:eastAsia="Times New Roman" w:hAnsi="Menlo" w:cs="Menlo"/>
+          <w:color w:val="F8F8F2"/>
+          <w:lang w:eastAsia="en-GB"/>
+        </w:rPr>
+        <w:t xml:space="preserve">    </w:t>
+      </w:r>
+      <w:proofErr w:type="gramStart"/>
+      <w:r>
+        <w:rPr>
+          <w:rFonts w:ascii="Menlo" w:eastAsia="Times New Roman" w:hAnsi="Menlo" w:cs="Menlo"/>
+          <w:color w:val="F8F8F2"/>
+          <w:lang w:eastAsia="en-GB"/>
+        </w:rPr>
+        <w:t>).</w:t>
+      </w:r>
+      <w:proofErr w:type="spellStart"/>
+      <w:r>
+        <w:rPr>
+          <w:rFonts w:ascii="Menlo" w:eastAsia="Times New Roman" w:hAnsi="Menlo" w:cs="Menlo"/>
+          <w:color w:val="F8F8F2"/>
+          <w:lang w:eastAsia="en-GB"/>
+        </w:rPr>
+        <w:t>textContent</w:t>
+      </w:r>
+      <w:proofErr w:type="spellEnd"/>
+      <w:proofErr w:type="gramEnd"/>
+      <w:r>
+        <w:rPr>
+          <w:rFonts w:ascii="Menlo" w:eastAsia="Times New Roman" w:hAnsi="Menlo" w:cs="Menlo"/>
+          <w:color w:val="F8F8F2"/>
+          <w:lang w:eastAsia="en-GB"/>
+        </w:rPr>
+        <w:t xml:space="preserve"> </w:t>
+      </w:r>
+      <w:r>
+        <w:rPr>
+          <w:rFonts w:ascii="Menlo" w:eastAsia="Times New Roman" w:hAnsi="Menlo" w:cs="Menlo"/>
+          <w:color w:val="F92672"/>
+          <w:lang w:eastAsia="en-GB"/>
+        </w:rPr>
+        <w:t>=</w:t>
+      </w:r>
+      <w:r>
+        <w:rPr>
+          <w:rFonts w:ascii="Menlo" w:eastAsia="Times New Roman" w:hAnsi="Menlo" w:cs="Menlo"/>
+          <w:color w:val="F8F8F2"/>
+          <w:lang w:eastAsia="en-GB"/>
+        </w:rPr>
+        <w:t xml:space="preserve"> </w:t>
+      </w:r>
+      <w:r>
+        <w:rPr>
+          <w:rFonts w:ascii="Menlo" w:eastAsia="Times New Roman" w:hAnsi="Menlo" w:cs="Menlo"/>
+          <w:color w:val="E6DB74"/>
+          <w:lang w:eastAsia="en-GB"/>
+        </w:rPr>
+        <w:t xml:space="preserve">`Your guess was too low! </w:t>
+      </w:r>
+      <w:r>
+        <w:rPr>
+          <w:rFonts w:ascii="Apple Color Emoji" w:eastAsia="Times New Roman" w:hAnsi="Apple Color Emoji" w:cs="Apple Color Emoji"/>
+          <w:color w:val="E6DB74"/>
+          <w:lang w:eastAsia="en-GB"/>
+        </w:rPr>
+        <w:t>🐝</w:t>
+      </w:r>
+      <w:r>
+        <w:rPr>
+          <w:rFonts w:ascii="Menlo" w:eastAsia="Times New Roman" w:hAnsi="Menlo" w:cs="Menlo"/>
+          <w:color w:val="E6DB74"/>
+          <w:lang w:eastAsia="en-GB"/>
+        </w:rPr>
+        <w:t>`</w:t>
+      </w:r>
+      <w:r>
+        <w:rPr>
+          <w:rFonts w:ascii="Menlo" w:eastAsia="Times New Roman" w:hAnsi="Menlo" w:cs="Menlo"/>
+          <w:color w:val="F8F8F2"/>
+          <w:lang w:eastAsia="en-GB"/>
+        </w:rPr>
+        <w:t>;</w:t>
+      </w:r>
+    </w:p>
+    <w:p>
+      <w:pPr>
+        <w:shd w:val="clear" w:color="auto" w:fill="272822"/>
+        <w:spacing w:line="450" w:lineRule="atLeast"/>
+        <w:rPr>
+          <w:rFonts w:ascii="Menlo" w:eastAsia="Times New Roman" w:hAnsi="Menlo" w:cs="Menlo"/>
+          <w:color w:val="F8F8F2"/>
+          <w:lang w:eastAsia="en-GB"/>
+        </w:rPr>
+      </w:pPr>
+      <w:r>
+        <w:rPr>
+          <w:rFonts w:ascii="Menlo" w:eastAsia="Times New Roman" w:hAnsi="Menlo" w:cs="Menlo"/>
+          <w:color w:val="F8F8F2"/>
+          <w:lang w:eastAsia="en-GB"/>
+        </w:rPr>
+        <w:t xml:space="preserve">  }</w:t>
+      </w:r>
+    </w:p>
+    <w:p>
+      <w:pPr>
+        <w:shd w:val="clear" w:color="auto" w:fill="272822"/>
+        <w:spacing w:line="450" w:lineRule="atLeast"/>
+        <w:rPr>
+          <w:rFonts w:ascii="Menlo" w:eastAsia="Times New Roman" w:hAnsi="Menlo" w:cs="Menlo"/>
+          <w:color w:val="F8F8F2"/>
+          <w:lang w:eastAsia="en-GB"/>
+        </w:rPr>
+      </w:pPr>
+      <w:r>
+        <w:rPr>
+          <w:rFonts w:ascii="Menlo" w:eastAsia="Times New Roman" w:hAnsi="Menlo" w:cs="Menlo"/>
+          <w:color w:val="F8F8F2"/>
+          <w:lang w:eastAsia="en-GB"/>
+        </w:rPr>
+        <w:t>});</w:t>
+      </w:r>
+    </w:p>
+    <w:p>
+      <w:r>
+        <w:t xml:space="preserve">We have now told JavaScript to act in a certain way if our guess was too high or low. </w:t>
+      </w:r>
+    </w:p>
+    <w:p>
+      <w:pPr>
+        <w:rPr>
+          <w:b/>
+          <w:bCs/>
+        </w:rPr>
+      </w:pPr>
+      <w:r>
+        <w:rPr>
+          <w:b/>
+          <w:bCs/>
+        </w:rPr>
+        <w:lastRenderedPageBreak/>
+        <w:t>Changing the Score</w:t>
+      </w:r>
+    </w:p>
+    <w:p>
+      <w:r>
+        <w:t xml:space="preserve">If we guess correctly, we need to increase our score.  If we guess incorrectly, we need to decrease our score!  </w:t>
+      </w:r>
+    </w:p>
+    <w:p>
+      <w:pPr>
+        <w:shd w:val="clear" w:color="auto" w:fill="272822"/>
+        <w:spacing w:line="450" w:lineRule="atLeast"/>
+        <w:rPr>
+          <w:rFonts w:ascii="Menlo" w:eastAsia="Times New Roman" w:hAnsi="Menlo" w:cs="Menlo"/>
+          <w:color w:val="F8F8F2"/>
+          <w:lang w:eastAsia="en-GB"/>
+        </w:rPr>
+      </w:pPr>
+      <w:r>
+        <w:rPr>
+          <w:rFonts w:ascii="Menlo" w:eastAsia="Times New Roman" w:hAnsi="Menlo" w:cs="Menlo"/>
+          <w:color w:val="F8F8F2"/>
+          <w:lang w:eastAsia="en-GB"/>
+        </w:rPr>
+        <w:t xml:space="preserve">  &lt;</w:t>
+      </w:r>
+      <w:r>
+        <w:rPr>
+          <w:rFonts w:ascii="Menlo" w:eastAsia="Times New Roman" w:hAnsi="Menlo" w:cs="Menlo"/>
+          <w:color w:val="F92672"/>
+          <w:lang w:eastAsia="en-GB"/>
+        </w:rPr>
+        <w:t>p</w:t>
+      </w:r>
+      <w:r>
+        <w:rPr>
+          <w:rFonts w:ascii="Menlo" w:eastAsia="Times New Roman" w:hAnsi="Menlo" w:cs="Menlo"/>
+          <w:color w:val="F8F8F2"/>
+          <w:lang w:eastAsia="en-GB"/>
+        </w:rPr>
+        <w:t xml:space="preserve"> </w:t>
+      </w:r>
+      <w:r>
+        <w:rPr>
+          <w:rFonts w:ascii="Menlo" w:eastAsia="Times New Roman" w:hAnsi="Menlo" w:cs="Menlo"/>
+          <w:color w:val="A6E22E"/>
+          <w:lang w:eastAsia="en-GB"/>
+        </w:rPr>
+        <w:t>class</w:t>
+      </w:r>
+      <w:r>
+        <w:rPr>
+          <w:rFonts w:ascii="Menlo" w:eastAsia="Times New Roman" w:hAnsi="Menlo" w:cs="Menlo"/>
+          <w:color w:val="F8F8F2"/>
+          <w:lang w:eastAsia="en-GB"/>
+        </w:rPr>
+        <w:t>=</w:t>
+      </w:r>
+      <w:r>
+        <w:rPr>
+          <w:rFonts w:ascii="Menlo" w:eastAsia="Times New Roman" w:hAnsi="Menlo" w:cs="Menlo"/>
+          <w:color w:val="E6DB74"/>
+          <w:lang w:eastAsia="en-GB"/>
+        </w:rPr>
+        <w:t>"message"</w:t>
+      </w:r>
+      <w:r>
+        <w:rPr>
+          <w:rFonts w:ascii="Menlo" w:eastAsia="Times New Roman" w:hAnsi="Menlo" w:cs="Menlo"/>
+          <w:color w:val="F8F8F2"/>
+          <w:lang w:eastAsia="en-GB"/>
+        </w:rPr>
+        <w:t>&gt;Start guessing...&lt;/</w:t>
+      </w:r>
+      <w:r>
+        <w:rPr>
+          <w:rFonts w:ascii="Menlo" w:eastAsia="Times New Roman" w:hAnsi="Menlo" w:cs="Menlo"/>
+          <w:color w:val="F92672"/>
+          <w:lang w:eastAsia="en-GB"/>
+        </w:rPr>
+        <w:t>p</w:t>
+      </w:r>
+      <w:r>
+        <w:rPr>
+          <w:rFonts w:ascii="Menlo" w:eastAsia="Times New Roman" w:hAnsi="Menlo" w:cs="Menlo"/>
+          <w:color w:val="F8F8F2"/>
+          <w:lang w:eastAsia="en-GB"/>
+        </w:rPr>
+        <w:t>&gt;</w:t>
+      </w:r>
+    </w:p>
+    <w:p>
+      <w:pPr>
+        <w:shd w:val="clear" w:color="auto" w:fill="272822"/>
+        <w:spacing w:line="450" w:lineRule="atLeast"/>
+        <w:rPr>
+          <w:rFonts w:ascii="Menlo" w:eastAsia="Times New Roman" w:hAnsi="Menlo" w:cs="Menlo"/>
+          <w:color w:val="F8F8F2"/>
+          <w:lang w:eastAsia="en-GB"/>
+        </w:rPr>
+      </w:pPr>
+      <w:r>
+        <w:rPr>
+          <w:rFonts w:ascii="Menlo" w:eastAsia="Times New Roman" w:hAnsi="Menlo" w:cs="Menlo"/>
+          <w:color w:val="F8F8F2"/>
+          <w:lang w:eastAsia="en-GB"/>
+        </w:rPr>
+        <w:t xml:space="preserve">        &lt;</w:t>
+      </w:r>
+      <w:r>
+        <w:rPr>
+          <w:rFonts w:ascii="Menlo" w:eastAsia="Times New Roman" w:hAnsi="Menlo" w:cs="Menlo"/>
+          <w:color w:val="F92672"/>
+          <w:lang w:eastAsia="en-GB"/>
+        </w:rPr>
+        <w:t>p</w:t>
+      </w:r>
+      <w:r>
+        <w:rPr>
+          <w:rFonts w:ascii="Menlo" w:eastAsia="Times New Roman" w:hAnsi="Menlo" w:cs="Menlo"/>
+          <w:color w:val="F8F8F2"/>
+          <w:lang w:eastAsia="en-GB"/>
+        </w:rPr>
+        <w:t xml:space="preserve"> </w:t>
+      </w:r>
+      <w:r>
+        <w:rPr>
+          <w:rFonts w:ascii="Menlo" w:eastAsia="Times New Roman" w:hAnsi="Menlo" w:cs="Menlo"/>
+          <w:color w:val="A6E22E"/>
+          <w:lang w:eastAsia="en-GB"/>
+        </w:rPr>
+        <w:t>class</w:t>
+      </w:r>
+      <w:r>
+        <w:rPr>
+          <w:rFonts w:ascii="Menlo" w:eastAsia="Times New Roman" w:hAnsi="Menlo" w:cs="Menlo"/>
+          <w:color w:val="F8F8F2"/>
+          <w:lang w:eastAsia="en-GB"/>
+        </w:rPr>
+        <w:t>=</w:t>
+      </w:r>
+      <w:r>
+        <w:rPr>
+          <w:rFonts w:ascii="Menlo" w:eastAsia="Times New Roman" w:hAnsi="Menlo" w:cs="Menlo"/>
+          <w:color w:val="E6DB74"/>
+          <w:lang w:eastAsia="en-GB"/>
+        </w:rPr>
+        <w:t>"label-score"</w:t>
+      </w:r>
+      <w:r>
+        <w:rPr>
+          <w:rFonts w:ascii="Menlo" w:eastAsia="Times New Roman" w:hAnsi="Menlo" w:cs="Menlo"/>
+          <w:color w:val="F8F8F2"/>
+          <w:lang w:eastAsia="en-GB"/>
+        </w:rPr>
+        <w:t>&gt;</w:t>
+      </w:r>
+      <w:r>
+        <w:rPr>
+          <w:rFonts w:ascii="Apple Color Emoji" w:eastAsia="Times New Roman" w:hAnsi="Apple Color Emoji" w:cs="Apple Color Emoji"/>
+          <w:color w:val="F8F8F2"/>
+          <w:lang w:eastAsia="en-GB"/>
+        </w:rPr>
+        <w:t>💯</w:t>
+      </w:r>
+      <w:r>
+        <w:rPr>
+          <w:rFonts w:ascii="Menlo" w:eastAsia="Times New Roman" w:hAnsi="Menlo" w:cs="Menlo"/>
+          <w:color w:val="F8F8F2"/>
+          <w:lang w:eastAsia="en-GB"/>
+        </w:rPr>
+        <w:t xml:space="preserve"> Score: &lt;</w:t>
+      </w:r>
+      <w:r>
+        <w:rPr>
+          <w:rFonts w:ascii="Menlo" w:eastAsia="Times New Roman" w:hAnsi="Menlo" w:cs="Menlo"/>
+          <w:color w:val="F92672"/>
+          <w:lang w:eastAsia="en-GB"/>
+        </w:rPr>
+        <w:t>span</w:t>
+      </w:r>
+      <w:r>
+        <w:rPr>
+          <w:rFonts w:ascii="Menlo" w:eastAsia="Times New Roman" w:hAnsi="Menlo" w:cs="Menlo"/>
+          <w:color w:val="F8F8F2"/>
+          <w:lang w:eastAsia="en-GB"/>
+        </w:rPr>
+        <w:t xml:space="preserve"> </w:t>
+      </w:r>
+      <w:r>
+        <w:rPr>
+          <w:rFonts w:ascii="Menlo" w:eastAsia="Times New Roman" w:hAnsi="Menlo" w:cs="Menlo"/>
+          <w:color w:val="A6E22E"/>
+          <w:lang w:eastAsia="en-GB"/>
+        </w:rPr>
+        <w:t>class</w:t>
+      </w:r>
+      <w:r>
+        <w:rPr>
+          <w:rFonts w:ascii="Menlo" w:eastAsia="Times New Roman" w:hAnsi="Menlo" w:cs="Menlo"/>
+          <w:color w:val="F8F8F2"/>
+          <w:lang w:eastAsia="en-GB"/>
+        </w:rPr>
+        <w:t>=</w:t>
+      </w:r>
+      <w:r>
+        <w:rPr>
+          <w:rFonts w:ascii="Menlo" w:eastAsia="Times New Roman" w:hAnsi="Menlo" w:cs="Menlo"/>
+          <w:color w:val="E6DB74"/>
+          <w:lang w:eastAsia="en-GB"/>
+        </w:rPr>
+        <w:t>"score"</w:t>
+      </w:r>
+      <w:r>
+        <w:rPr>
+          <w:rFonts w:ascii="Menlo" w:eastAsia="Times New Roman" w:hAnsi="Menlo" w:cs="Menlo"/>
+          <w:color w:val="F8F8F2"/>
+          <w:lang w:eastAsia="en-GB"/>
+        </w:rPr>
+        <w:t>&gt;20&lt;/</w:t>
+      </w:r>
+      <w:r>
+        <w:rPr>
+          <w:rFonts w:ascii="Menlo" w:eastAsia="Times New Roman" w:hAnsi="Menlo" w:cs="Menlo"/>
+          <w:color w:val="F92672"/>
+          <w:lang w:eastAsia="en-GB"/>
+        </w:rPr>
+        <w:t>span</w:t>
+      </w:r>
+      <w:r>
+        <w:rPr>
+          <w:rFonts w:ascii="Menlo" w:eastAsia="Times New Roman" w:hAnsi="Menlo" w:cs="Menlo"/>
+          <w:color w:val="F8F8F2"/>
+          <w:lang w:eastAsia="en-GB"/>
+        </w:rPr>
+        <w:t>&gt;&lt;/</w:t>
+      </w:r>
+      <w:r>
+        <w:rPr>
+          <w:rFonts w:ascii="Menlo" w:eastAsia="Times New Roman" w:hAnsi="Menlo" w:cs="Menlo"/>
+          <w:color w:val="F92672"/>
+          <w:lang w:eastAsia="en-GB"/>
+        </w:rPr>
+        <w:t>p</w:t>
+      </w:r>
+      <w:r>
+        <w:rPr>
+          <w:rFonts w:ascii="Menlo" w:eastAsia="Times New Roman" w:hAnsi="Menlo" w:cs="Menlo"/>
+          <w:color w:val="F8F8F2"/>
+          <w:lang w:eastAsia="en-GB"/>
+        </w:rPr>
+        <w:t>&gt;</w:t>
+      </w:r>
+    </w:p>
+    <w:p>
+      <w:pPr>
+        <w:shd w:val="clear" w:color="auto" w:fill="272822"/>
+        <w:spacing w:line="450" w:lineRule="atLeast"/>
+        <w:rPr>
+          <w:rFonts w:ascii="Menlo" w:eastAsia="Times New Roman" w:hAnsi="Menlo" w:cs="Menlo"/>
+          <w:color w:val="F8F8F2"/>
+          <w:lang w:eastAsia="en-GB"/>
+        </w:rPr>
+      </w:pPr>
+      <w:r>
+        <w:rPr>
+          <w:rFonts w:ascii="Menlo" w:eastAsia="Times New Roman" w:hAnsi="Menlo" w:cs="Menlo"/>
+          <w:color w:val="F8F8F2"/>
+          <w:lang w:eastAsia="en-GB"/>
+        </w:rPr>
+        <w:t xml:space="preserve">        &lt;</w:t>
+      </w:r>
+      <w:r>
+        <w:rPr>
+          <w:rFonts w:ascii="Menlo" w:eastAsia="Times New Roman" w:hAnsi="Menlo" w:cs="Menlo"/>
+          <w:color w:val="F92672"/>
+          <w:lang w:eastAsia="en-GB"/>
+        </w:rPr>
+        <w:t>p</w:t>
+      </w:r>
+      <w:r>
+        <w:rPr>
+          <w:rFonts w:ascii="Menlo" w:eastAsia="Times New Roman" w:hAnsi="Menlo" w:cs="Menlo"/>
+          <w:color w:val="F8F8F2"/>
+          <w:lang w:eastAsia="en-GB"/>
+        </w:rPr>
+        <w:t xml:space="preserve"> </w:t>
+      </w:r>
+      <w:r>
+        <w:rPr>
+          <w:rFonts w:ascii="Menlo" w:eastAsia="Times New Roman" w:hAnsi="Menlo" w:cs="Menlo"/>
+          <w:color w:val="A6E22E"/>
+          <w:lang w:eastAsia="en-GB"/>
+        </w:rPr>
+        <w:t>class</w:t>
+      </w:r>
+      <w:r>
+        <w:rPr>
+          <w:rFonts w:ascii="Menlo" w:eastAsia="Times New Roman" w:hAnsi="Menlo" w:cs="Menlo"/>
+          <w:color w:val="F8F8F2"/>
+          <w:lang w:eastAsia="en-GB"/>
+        </w:rPr>
+        <w:t>=</w:t>
+      </w:r>
+      <w:r>
+        <w:rPr>
+          <w:rFonts w:ascii="Menlo" w:eastAsia="Times New Roman" w:hAnsi="Menlo" w:cs="Menlo"/>
+          <w:color w:val="E6DB74"/>
+          <w:lang w:eastAsia="en-GB"/>
+        </w:rPr>
+        <w:t>"label-</w:t>
+      </w:r>
+      <w:proofErr w:type="spellStart"/>
+      <w:r>
+        <w:rPr>
+          <w:rFonts w:ascii="Menlo" w:eastAsia="Times New Roman" w:hAnsi="Menlo" w:cs="Menlo"/>
+          <w:color w:val="E6DB74"/>
+          <w:lang w:eastAsia="en-GB"/>
+        </w:rPr>
+        <w:t>highscore</w:t>
+      </w:r>
+      <w:proofErr w:type="spellEnd"/>
+      <w:r>
+        <w:rPr>
+          <w:rFonts w:ascii="Menlo" w:eastAsia="Times New Roman" w:hAnsi="Menlo" w:cs="Menlo"/>
+          <w:color w:val="E6DB74"/>
+          <w:lang w:eastAsia="en-GB"/>
+        </w:rPr>
+        <w:t>"</w:t>
+      </w:r>
+      <w:r>
+        <w:rPr>
+          <w:rFonts w:ascii="Menlo" w:eastAsia="Times New Roman" w:hAnsi="Menlo" w:cs="Menlo"/>
+          <w:color w:val="F8F8F2"/>
+          <w:lang w:eastAsia="en-GB"/>
+        </w:rPr>
+        <w:t>&gt;</w:t>
+      </w:r>
+    </w:p>
+    <w:p>
+      <w:pPr>
+        <w:shd w:val="clear" w:color="auto" w:fill="272822"/>
+        <w:spacing w:line="450" w:lineRule="atLeast"/>
+        <w:rPr>
+          <w:rFonts w:ascii="Menlo" w:eastAsia="Times New Roman" w:hAnsi="Menlo" w:cs="Menlo"/>
+          <w:color w:val="F8F8F2"/>
+          <w:lang w:eastAsia="en-GB"/>
+        </w:rPr>
+      </w:pPr>
+      <w:r>
+        <w:rPr>
+          <w:rFonts w:ascii="Menlo" w:eastAsia="Times New Roman" w:hAnsi="Menlo" w:cs="Menlo"/>
+          <w:color w:val="F8F8F2"/>
+          <w:lang w:eastAsia="en-GB"/>
+        </w:rPr>
+        <w:t xml:space="preserve">          </w:t>
+      </w:r>
+      <w:r>
+        <w:rPr>
+          <w:rFonts w:ascii="Apple Color Emoji" w:eastAsia="Times New Roman" w:hAnsi="Apple Color Emoji" w:cs="Apple Color Emoji"/>
+          <w:color w:val="F8F8F2"/>
+          <w:lang w:eastAsia="en-GB"/>
+        </w:rPr>
+        <w:t>🥇</w:t>
+      </w:r>
+      <w:r>
+        <w:rPr>
+          <w:rFonts w:ascii="Menlo" w:eastAsia="Times New Roman" w:hAnsi="Menlo" w:cs="Menlo"/>
+          <w:color w:val="F8F8F2"/>
+          <w:lang w:eastAsia="en-GB"/>
+        </w:rPr>
+        <w:t xml:space="preserve"> </w:t>
+      </w:r>
+      <w:proofErr w:type="spellStart"/>
+      <w:r>
+        <w:rPr>
+          <w:rFonts w:ascii="Menlo" w:eastAsia="Times New Roman" w:hAnsi="Menlo" w:cs="Menlo"/>
+          <w:color w:val="F8F8F2"/>
+          <w:lang w:eastAsia="en-GB"/>
+        </w:rPr>
+        <w:t>Highscore</w:t>
+      </w:r>
+      <w:proofErr w:type="spellEnd"/>
+      <w:r>
+        <w:rPr>
+          <w:rFonts w:ascii="Menlo" w:eastAsia="Times New Roman" w:hAnsi="Menlo" w:cs="Menlo"/>
+          <w:color w:val="F8F8F2"/>
+          <w:lang w:eastAsia="en-GB"/>
+        </w:rPr>
+        <w:t>: &lt;</w:t>
+      </w:r>
+      <w:r>
+        <w:rPr>
+          <w:rFonts w:ascii="Menlo" w:eastAsia="Times New Roman" w:hAnsi="Menlo" w:cs="Menlo"/>
+          <w:color w:val="F92672"/>
+          <w:lang w:eastAsia="en-GB"/>
+        </w:rPr>
+        <w:t>span</w:t>
+      </w:r>
+      <w:r>
+        <w:rPr>
+          <w:rFonts w:ascii="Menlo" w:eastAsia="Times New Roman" w:hAnsi="Menlo" w:cs="Menlo"/>
+          <w:color w:val="F8F8F2"/>
+          <w:lang w:eastAsia="en-GB"/>
+        </w:rPr>
+        <w:t xml:space="preserve"> </w:t>
+      </w:r>
+      <w:r>
+        <w:rPr>
+          <w:rFonts w:ascii="Menlo" w:eastAsia="Times New Roman" w:hAnsi="Menlo" w:cs="Menlo"/>
+          <w:color w:val="A6E22E"/>
+          <w:lang w:eastAsia="en-GB"/>
+        </w:rPr>
+        <w:t>class</w:t>
+      </w:r>
+      <w:r>
+        <w:rPr>
+          <w:rFonts w:ascii="Menlo" w:eastAsia="Times New Roman" w:hAnsi="Menlo" w:cs="Menlo"/>
+          <w:color w:val="F8F8F2"/>
+          <w:lang w:eastAsia="en-GB"/>
+        </w:rPr>
+        <w:t>=</w:t>
+      </w:r>
+      <w:r>
+        <w:rPr>
+          <w:rFonts w:ascii="Menlo" w:eastAsia="Times New Roman" w:hAnsi="Menlo" w:cs="Menlo"/>
+          <w:color w:val="E6DB74"/>
+          <w:lang w:eastAsia="en-GB"/>
+        </w:rPr>
+        <w:t>"</w:t>
+      </w:r>
+      <w:proofErr w:type="spellStart"/>
+      <w:r>
+        <w:rPr>
+          <w:rFonts w:ascii="Menlo" w:eastAsia="Times New Roman" w:hAnsi="Menlo" w:cs="Menlo"/>
+          <w:color w:val="E6DB74"/>
+          <w:lang w:eastAsia="en-GB"/>
+        </w:rPr>
+        <w:t>highscore</w:t>
+      </w:r>
+      <w:proofErr w:type="spellEnd"/>
+      <w:r>
+        <w:rPr>
+          <w:rFonts w:ascii="Menlo" w:eastAsia="Times New Roman" w:hAnsi="Menlo" w:cs="Menlo"/>
+          <w:color w:val="E6DB74"/>
+          <w:lang w:eastAsia="en-GB"/>
+        </w:rPr>
+        <w:t>"</w:t>
+      </w:r>
+      <w:r>
+        <w:rPr>
+          <w:rFonts w:ascii="Menlo" w:eastAsia="Times New Roman" w:hAnsi="Menlo" w:cs="Menlo"/>
+          <w:color w:val="F8F8F2"/>
+          <w:lang w:eastAsia="en-GB"/>
+        </w:rPr>
+        <w:t>&gt;0&lt;/</w:t>
+      </w:r>
+      <w:r>
+        <w:rPr>
+          <w:rFonts w:ascii="Menlo" w:eastAsia="Times New Roman" w:hAnsi="Menlo" w:cs="Menlo"/>
+          <w:color w:val="F92672"/>
+          <w:lang w:eastAsia="en-GB"/>
+        </w:rPr>
+        <w:t>span</w:t>
+      </w:r>
+      <w:r>
+        <w:rPr>
+          <w:rFonts w:ascii="Menlo" w:eastAsia="Times New Roman" w:hAnsi="Menlo" w:cs="Menlo"/>
+          <w:color w:val="F8F8F2"/>
+          <w:lang w:eastAsia="en-GB"/>
+        </w:rPr>
+        <w:t>&gt;</w:t>
+      </w:r>
+    </w:p>
+    <w:p/>
+    <w:p>
+      <w:r>
+        <w:t xml:space="preserve">Here is our html.    And here is how our html looks in the </w:t>
+      </w:r>
+      <w:proofErr w:type="gramStart"/>
+      <w:r>
+        <w:t>browser;</w:t>
+      </w:r>
+      <w:proofErr w:type="gramEnd"/>
+    </w:p>
+    <w:p/>
+    <w:p>
+      <w:r>
+        <w:rPr>
+          <w:noProof/>
+        </w:rPr>
+        <w:drawing>
+          <wp:anchor distT="0" distB="0" distL="114300" distR="114300" simplePos="0" relativeHeight="251661312" behindDoc="1" locked="0" layoutInCell="1" allowOverlap="1" wp14:anchorId="40848E90" wp14:editId="183777A4">
+            <wp:simplePos x="0" y="0"/>
+            <wp:positionH relativeFrom="column">
+              <wp:posOffset>0</wp:posOffset>
+            </wp:positionH>
+            <wp:positionV relativeFrom="paragraph">
+              <wp:posOffset>0</wp:posOffset>
+            </wp:positionV>
+            <wp:extent cx="3657600" cy="1379870"/>
+            <wp:effectExtent l="0" t="0" r="0" b="4445"/>
+            <wp:wrapTight wrapText="bothSides">
+              <wp:wrapPolygon edited="0">
+                <wp:start x="0" y="0"/>
+                <wp:lineTo x="0" y="21471"/>
+                <wp:lineTo x="21525" y="21471"/>
+                <wp:lineTo x="21525" y="0"/>
+                <wp:lineTo x="0" y="0"/>
+              </wp:wrapPolygon>
+            </wp:wrapTight>
+            <wp:docPr id="5" name="Picture 5" descr="Graphical user interface, text&#10;&#10;Description automatically generated"/>
+            <wp:cNvGraphicFramePr>
+              <a:graphicFrameLocks xmlns:a="http://schemas.openxmlformats.org/drawingml/2006/main" noChangeAspect="1"/>
+            </wp:cNvGraphicFramePr>
+            <a:graphic xmlns:a="http://schemas.openxmlformats.org/drawingml/2006/main">
+              <a:graphicData uri="http://schemas.openxmlformats.org/drawingml/2006/picture">
+                <pic:pic xmlns:pic="http://schemas.openxmlformats.org/drawingml/2006/picture">
+                  <pic:nvPicPr>
+                    <pic:cNvPr id="5" name="Picture 5" descr="Graphical user interface, text&#10;&#10;Description automatically generated"/>
+                    <pic:cNvPicPr/>
+                  </pic:nvPicPr>
+                  <pic:blipFill>
+                    <a:blip r:embed="rId8">
+                      <a:extLst>
+                        <a:ext uri="{28A0092B-C50C-407E-A947-70E740481C1C}">
+                          <a14:useLocalDpi xmlns:a14="http://schemas.microsoft.com/office/drawing/2010/main" val="0"/>
+                        </a:ext>
+                      </a:extLst>
+                    </a:blip>
+                    <a:stretch>
+                      <a:fillRect/>
+                    </a:stretch>
+                  </pic:blipFill>
+                  <pic:spPr>
+                    <a:xfrm>
+                      <a:off x="0" y="0"/>
+                      <a:ext cx="3657600" cy="1379870"/>
+                    </a:xfrm>
+                    <a:prstGeom prst="rect">
+                      <a:avLst/>
+                    </a:prstGeom>
+                  </pic:spPr>
+                </pic:pic>
+              </a:graphicData>
+            </a:graphic>
+            <wp14:sizeRelH relativeFrom="page">
+              <wp14:pctWidth>0</wp14:pctWidth>
+            </wp14:sizeRelH>
+            <wp14:sizeRelV relativeFrom="page">
+              <wp14:pctHeight>0</wp14:pctHeight>
+            </wp14:sizeRelV>
+          </wp:anchor>
+        </w:drawing>
+      </w:r>
+      <w:r>
+        <w:t>It is now obvious which code we need to change.  The ‘score’ class as well as the ‘</w:t>
+      </w:r>
+      <w:proofErr w:type="spellStart"/>
+      <w:r>
+        <w:t>highscore</w:t>
+      </w:r>
+      <w:proofErr w:type="spellEnd"/>
+      <w:r>
+        <w:t xml:space="preserve">’ class.  We could write out another if/else block, however that would be time consuming.  We can use the existing if/else block. </w:t>
+      </w:r>
+    </w:p>
+    <w:p>
+      <w:r>
+        <w:t xml:space="preserve">The easiest way to start manipulating the score is to first create a Score: and a </w:t>
+      </w:r>
+      <w:proofErr w:type="spellStart"/>
+      <w:r>
+        <w:t>Highscore</w:t>
+      </w:r>
+      <w:proofErr w:type="spellEnd"/>
+      <w:r>
+        <w:t xml:space="preserve">: variable.  That way we can manipulate the number and not have to worry about converting into a string. </w:t>
+      </w:r>
+    </w:p>
+    <w:p/>
+    <w:p>
+      <w:pPr>
+        <w:rPr>
+          <w:b/>
+          <w:bCs/>
+        </w:rPr>
+      </w:pPr>
+      <w:r>
+        <w:rPr>
+          <w:b/>
+          <w:bCs/>
+        </w:rPr>
+        <w:t>Guessing Correctly</w:t>
+      </w:r>
+    </w:p>
+    <w:p>
+      <w:pPr>
+        <w:shd w:val="clear" w:color="auto" w:fill="272822"/>
+        <w:spacing w:line="450" w:lineRule="atLeast"/>
+        <w:rPr>
+          <w:rFonts w:ascii="Menlo" w:eastAsia="Times New Roman" w:hAnsi="Menlo" w:cs="Menlo"/>
+          <w:color w:val="F8F8F2"/>
+          <w:lang w:eastAsia="en-GB"/>
+        </w:rPr>
+      </w:pPr>
+      <w:proofErr w:type="spellStart"/>
+      <w:r>
+        <w:rPr>
+          <w:rFonts w:ascii="Menlo" w:eastAsia="Times New Roman" w:hAnsi="Menlo" w:cs="Menlo"/>
+          <w:color w:val="F8F8F2"/>
+          <w:lang w:eastAsia="en-GB"/>
+        </w:rPr>
+        <w:t>highScore</w:t>
+      </w:r>
+      <w:proofErr w:type="spellEnd"/>
+      <w:r>
+        <w:rPr>
+          <w:rFonts w:ascii="Menlo" w:eastAsia="Times New Roman" w:hAnsi="Menlo" w:cs="Menlo"/>
+          <w:color w:val="F8F8F2"/>
+          <w:lang w:eastAsia="en-GB"/>
+        </w:rPr>
+        <w:t xml:space="preserve"> </w:t>
+      </w:r>
+      <w:r>
+        <w:rPr>
+          <w:rFonts w:ascii="Menlo" w:eastAsia="Times New Roman" w:hAnsi="Menlo" w:cs="Menlo"/>
+          <w:color w:val="F92672"/>
+          <w:lang w:eastAsia="en-GB"/>
+        </w:rPr>
+        <w:t>=</w:t>
+      </w:r>
+      <w:r>
+        <w:rPr>
+          <w:rFonts w:ascii="Menlo" w:eastAsia="Times New Roman" w:hAnsi="Menlo" w:cs="Menlo"/>
+          <w:color w:val="F8F8F2"/>
+          <w:lang w:eastAsia="en-GB"/>
+        </w:rPr>
+        <w:t xml:space="preserve"> </w:t>
+      </w:r>
+      <w:proofErr w:type="spellStart"/>
+      <w:r>
+        <w:rPr>
+          <w:rFonts w:ascii="Menlo" w:eastAsia="Times New Roman" w:hAnsi="Menlo" w:cs="Menlo"/>
+          <w:color w:val="F8F8F2"/>
+          <w:lang w:eastAsia="en-GB"/>
+        </w:rPr>
+        <w:t>highScore</w:t>
+      </w:r>
+      <w:proofErr w:type="spellEnd"/>
+      <w:r>
+        <w:rPr>
+          <w:rFonts w:ascii="Menlo" w:eastAsia="Times New Roman" w:hAnsi="Menlo" w:cs="Menlo"/>
+          <w:color w:val="F8F8F2"/>
+          <w:lang w:eastAsia="en-GB"/>
+        </w:rPr>
+        <w:t xml:space="preserve"> </w:t>
+      </w:r>
+      <w:r>
+        <w:rPr>
+          <w:rFonts w:ascii="Menlo" w:eastAsia="Times New Roman" w:hAnsi="Menlo" w:cs="Menlo"/>
+          <w:color w:val="F92672"/>
+          <w:lang w:eastAsia="en-GB"/>
+        </w:rPr>
+        <w:t>+</w:t>
+      </w:r>
+      <w:r>
+        <w:rPr>
+          <w:rFonts w:ascii="Menlo" w:eastAsia="Times New Roman" w:hAnsi="Menlo" w:cs="Menlo"/>
+          <w:color w:val="F8F8F2"/>
+          <w:lang w:eastAsia="en-GB"/>
+        </w:rPr>
+        <w:t xml:space="preserve"> </w:t>
+      </w:r>
+      <w:proofErr w:type="gramStart"/>
+      <w:r>
+        <w:rPr>
+          <w:rFonts w:ascii="Menlo" w:eastAsia="Times New Roman" w:hAnsi="Menlo" w:cs="Menlo"/>
+          <w:color w:val="AE81FF"/>
+          <w:lang w:eastAsia="en-GB"/>
+        </w:rPr>
+        <w:t>1</w:t>
+      </w:r>
+      <w:r>
+        <w:rPr>
+          <w:rFonts w:ascii="Menlo" w:eastAsia="Times New Roman" w:hAnsi="Menlo" w:cs="Menlo"/>
+          <w:color w:val="F8F8F2"/>
+          <w:lang w:eastAsia="en-GB"/>
+        </w:rPr>
+        <w:t>;</w:t>
+      </w:r>
+      <w:proofErr w:type="gramEnd"/>
+    </w:p>
+    <w:p>
+      <w:pPr>
+        <w:shd w:val="clear" w:color="auto" w:fill="272822"/>
+        <w:spacing w:line="450" w:lineRule="atLeast"/>
+        <w:rPr>
+          <w:rFonts w:ascii="Menlo" w:eastAsia="Times New Roman" w:hAnsi="Menlo" w:cs="Menlo"/>
+          <w:color w:val="F8F8F2"/>
+          <w:lang w:eastAsia="en-GB"/>
+        </w:rPr>
+      </w:pPr>
+      <w:proofErr w:type="spellStart"/>
+      <w:proofErr w:type="gramStart"/>
+      <w:r>
+        <w:rPr>
+          <w:rFonts w:ascii="Menlo" w:eastAsia="Times New Roman" w:hAnsi="Menlo" w:cs="Menlo"/>
+          <w:color w:val="F8F8F2"/>
+          <w:lang w:eastAsia="en-GB"/>
+        </w:rPr>
+        <w:t>document.</w:t>
+      </w:r>
+      <w:r>
+        <w:rPr>
+          <w:rFonts w:ascii="Menlo" w:eastAsia="Times New Roman" w:hAnsi="Menlo" w:cs="Menlo"/>
+          <w:color w:val="A6E22E"/>
+          <w:lang w:eastAsia="en-GB"/>
+        </w:rPr>
+        <w:t>querySelector</w:t>
+      </w:r>
+      <w:proofErr w:type="spellEnd"/>
+      <w:proofErr w:type="gramEnd"/>
+      <w:r>
+        <w:rPr>
+          <w:rFonts w:ascii="Menlo" w:eastAsia="Times New Roman" w:hAnsi="Menlo" w:cs="Menlo"/>
+          <w:color w:val="F8F8F2"/>
+          <w:lang w:eastAsia="en-GB"/>
+        </w:rPr>
+        <w:t>(</w:t>
+      </w:r>
+      <w:r>
+        <w:rPr>
+          <w:rFonts w:ascii="Menlo" w:eastAsia="Times New Roman" w:hAnsi="Menlo" w:cs="Menlo"/>
+          <w:color w:val="E6DB74"/>
+          <w:lang w:eastAsia="en-GB"/>
+        </w:rPr>
+        <w:t>".</w:t>
+      </w:r>
+      <w:proofErr w:type="spellStart"/>
+      <w:r>
+        <w:rPr>
+          <w:rFonts w:ascii="Menlo" w:eastAsia="Times New Roman" w:hAnsi="Menlo" w:cs="Menlo"/>
+          <w:color w:val="E6DB74"/>
+          <w:lang w:eastAsia="en-GB"/>
+        </w:rPr>
+        <w:t>highscore</w:t>
+      </w:r>
+      <w:proofErr w:type="spellEnd"/>
+      <w:r>
+        <w:rPr>
+          <w:rFonts w:ascii="Menlo" w:eastAsia="Times New Roman" w:hAnsi="Menlo" w:cs="Menlo"/>
+          <w:color w:val="E6DB74"/>
+          <w:lang w:eastAsia="en-GB"/>
+        </w:rPr>
+        <w:t>"</w:t>
+      </w:r>
+      <w:r>
+        <w:rPr>
+          <w:rFonts w:ascii="Menlo" w:eastAsia="Times New Roman" w:hAnsi="Menlo" w:cs="Menlo"/>
+          <w:color w:val="F8F8F2"/>
+          <w:lang w:eastAsia="en-GB"/>
+        </w:rPr>
+        <w:t>).</w:t>
+      </w:r>
+      <w:proofErr w:type="spellStart"/>
+      <w:r>
+        <w:rPr>
+          <w:rFonts w:ascii="Menlo" w:eastAsia="Times New Roman" w:hAnsi="Menlo" w:cs="Menlo"/>
+          <w:color w:val="F8F8F2"/>
+          <w:lang w:eastAsia="en-GB"/>
+        </w:rPr>
+        <w:t>textContent</w:t>
+      </w:r>
+      <w:proofErr w:type="spellEnd"/>
+      <w:r>
+        <w:rPr>
+          <w:rFonts w:ascii="Menlo" w:eastAsia="Times New Roman" w:hAnsi="Menlo" w:cs="Menlo"/>
+          <w:color w:val="F8F8F2"/>
+          <w:lang w:eastAsia="en-GB"/>
+        </w:rPr>
+        <w:t xml:space="preserve"> </w:t>
+      </w:r>
+      <w:r>
+        <w:rPr>
+          <w:rFonts w:ascii="Menlo" w:eastAsia="Times New Roman" w:hAnsi="Menlo" w:cs="Menlo"/>
+          <w:color w:val="F92672"/>
+          <w:lang w:eastAsia="en-GB"/>
+        </w:rPr>
+        <w:t>=</w:t>
+      </w:r>
+      <w:r>
+        <w:rPr>
+          <w:rFonts w:ascii="Menlo" w:eastAsia="Times New Roman" w:hAnsi="Menlo" w:cs="Menlo"/>
+          <w:color w:val="F8F8F2"/>
+          <w:lang w:eastAsia="en-GB"/>
+        </w:rPr>
+        <w:t xml:space="preserve"> </w:t>
+      </w:r>
+      <w:proofErr w:type="spellStart"/>
+      <w:r>
+        <w:rPr>
+          <w:rFonts w:ascii="Menlo" w:eastAsia="Times New Roman" w:hAnsi="Menlo" w:cs="Menlo"/>
+          <w:color w:val="F8F8F2"/>
+          <w:lang w:eastAsia="en-GB"/>
+        </w:rPr>
+        <w:t>highScore</w:t>
+      </w:r>
+      <w:proofErr w:type="spellEnd"/>
+      <w:r>
+        <w:rPr>
+          <w:rFonts w:ascii="Menlo" w:eastAsia="Times New Roman" w:hAnsi="Menlo" w:cs="Menlo"/>
+          <w:color w:val="F8F8F2"/>
+          <w:lang w:eastAsia="en-GB"/>
+        </w:rPr>
+        <w:t>;</w:t>
+      </w:r>
+    </w:p>
+    <w:p/>
+    <w:p>
+      <w:r>
+        <w:t xml:space="preserve">If we guess correctly, we need the </w:t>
+      </w:r>
+      <w:proofErr w:type="spellStart"/>
+      <w:r>
+        <w:t>highscore</w:t>
+      </w:r>
+      <w:proofErr w:type="spellEnd"/>
+      <w:r>
+        <w:t xml:space="preserve"> to increase by 1.  We also want to present the new high score.  Hence the </w:t>
+      </w:r>
+      <w:proofErr w:type="spellStart"/>
+      <w:r>
+        <w:t>querySelector</w:t>
+      </w:r>
+      <w:proofErr w:type="spellEnd"/>
+      <w:r>
+        <w:t xml:space="preserve"> that changes the </w:t>
+      </w:r>
+      <w:proofErr w:type="spellStart"/>
+      <w:r>
+        <w:t>highscore</w:t>
+      </w:r>
+      <w:proofErr w:type="spellEnd"/>
+      <w:r>
+        <w:t xml:space="preserve"> class.</w:t>
+      </w:r>
+    </w:p>
+    <w:p/>
+    <w:p/>
+    <w:p>
+      <w:pPr>
+        <w:rPr>
+          <w:b/>
+          <w:bCs/>
+        </w:rPr>
+      </w:pPr>
+      <w:r>
+        <w:rPr>
+          <w:b/>
+          <w:bCs/>
+        </w:rPr>
+        <w:t>Guessing Incorrectly</w:t>
+      </w:r>
+    </w:p>
+    <w:p>
+      <w:pPr>
+        <w:shd w:val="clear" w:color="auto" w:fill="272822"/>
+        <w:spacing w:line="450" w:lineRule="atLeast"/>
+        <w:rPr>
+          <w:rFonts w:ascii="Menlo" w:eastAsia="Times New Roman" w:hAnsi="Menlo" w:cs="Menlo"/>
+          <w:color w:val="F8F8F2"/>
+          <w:lang w:eastAsia="en-GB"/>
+        </w:rPr>
+      </w:pPr>
+      <w:r>
+        <w:rPr>
+          <w:rFonts w:ascii="Menlo" w:eastAsia="Times New Roman" w:hAnsi="Menlo" w:cs="Menlo"/>
+          <w:color w:val="F8F8F2"/>
+          <w:lang w:eastAsia="en-GB"/>
+        </w:rPr>
+        <w:t xml:space="preserve">score </w:t>
+      </w:r>
+      <w:r>
+        <w:rPr>
+          <w:rFonts w:ascii="Menlo" w:eastAsia="Times New Roman" w:hAnsi="Menlo" w:cs="Menlo"/>
+          <w:color w:val="F92672"/>
+          <w:lang w:eastAsia="en-GB"/>
+        </w:rPr>
+        <w:t>=</w:t>
+      </w:r>
+      <w:r>
+        <w:rPr>
+          <w:rFonts w:ascii="Menlo" w:eastAsia="Times New Roman" w:hAnsi="Menlo" w:cs="Menlo"/>
+          <w:color w:val="F8F8F2"/>
+          <w:lang w:eastAsia="en-GB"/>
+        </w:rPr>
+        <w:t xml:space="preserve"> score </w:t>
+      </w:r>
+      <w:r>
+        <w:rPr>
+          <w:rFonts w:ascii="Menlo" w:eastAsia="Times New Roman" w:hAnsi="Menlo" w:cs="Menlo"/>
+          <w:color w:val="F92672"/>
+          <w:lang w:eastAsia="en-GB"/>
+        </w:rPr>
+        <w:t>-</w:t>
+      </w:r>
+      <w:r>
+        <w:rPr>
+          <w:rFonts w:ascii="Menlo" w:eastAsia="Times New Roman" w:hAnsi="Menlo" w:cs="Menlo"/>
+          <w:color w:val="F8F8F2"/>
+          <w:lang w:eastAsia="en-GB"/>
+        </w:rPr>
+        <w:t xml:space="preserve"> </w:t>
+      </w:r>
+      <w:proofErr w:type="gramStart"/>
+      <w:r>
+        <w:rPr>
+          <w:rFonts w:ascii="Menlo" w:eastAsia="Times New Roman" w:hAnsi="Menlo" w:cs="Menlo"/>
+          <w:color w:val="AE81FF"/>
+          <w:lang w:eastAsia="en-GB"/>
+        </w:rPr>
+        <w:t>1</w:t>
+      </w:r>
+      <w:r>
+        <w:rPr>
+          <w:rFonts w:ascii="Menlo" w:eastAsia="Times New Roman" w:hAnsi="Menlo" w:cs="Menlo"/>
+          <w:color w:val="F8F8F2"/>
+          <w:lang w:eastAsia="en-GB"/>
+        </w:rPr>
+        <w:t>;</w:t>
+      </w:r>
+      <w:proofErr w:type="gramEnd"/>
+    </w:p>
+    <w:p>
+      <w:pPr>
+        <w:shd w:val="clear" w:color="auto" w:fill="272822"/>
+        <w:spacing w:line="450" w:lineRule="atLeast"/>
+        <w:rPr>
+          <w:rFonts w:ascii="Menlo" w:eastAsia="Times New Roman" w:hAnsi="Menlo" w:cs="Menlo"/>
+          <w:color w:val="F8F8F2"/>
+          <w:lang w:eastAsia="en-GB"/>
+        </w:rPr>
+      </w:pPr>
+      <w:proofErr w:type="spellStart"/>
+      <w:proofErr w:type="gramStart"/>
+      <w:r>
+        <w:rPr>
+          <w:rFonts w:ascii="Menlo" w:eastAsia="Times New Roman" w:hAnsi="Menlo" w:cs="Menlo"/>
+          <w:color w:val="F8F8F2"/>
+          <w:lang w:eastAsia="en-GB"/>
+        </w:rPr>
+        <w:t>document.</w:t>
+      </w:r>
+      <w:r>
+        <w:rPr>
+          <w:rFonts w:ascii="Menlo" w:eastAsia="Times New Roman" w:hAnsi="Menlo" w:cs="Menlo"/>
+          <w:color w:val="A6E22E"/>
+          <w:lang w:eastAsia="en-GB"/>
+        </w:rPr>
+        <w:t>querySelector</w:t>
+      </w:r>
+      <w:proofErr w:type="spellEnd"/>
+      <w:proofErr w:type="gramEnd"/>
+      <w:r>
+        <w:rPr>
+          <w:rFonts w:ascii="Menlo" w:eastAsia="Times New Roman" w:hAnsi="Menlo" w:cs="Menlo"/>
+          <w:color w:val="F8F8F2"/>
+          <w:lang w:eastAsia="en-GB"/>
+        </w:rPr>
+        <w:t>(</w:t>
+      </w:r>
+      <w:r>
+        <w:rPr>
+          <w:rFonts w:ascii="Menlo" w:eastAsia="Times New Roman" w:hAnsi="Menlo" w:cs="Menlo"/>
+          <w:color w:val="E6DB74"/>
+          <w:lang w:eastAsia="en-GB"/>
+        </w:rPr>
+        <w:t>".score"</w:t>
+      </w:r>
+      <w:r>
+        <w:rPr>
+          <w:rFonts w:ascii="Menlo" w:eastAsia="Times New Roman" w:hAnsi="Menlo" w:cs="Menlo"/>
+          <w:color w:val="F8F8F2"/>
+          <w:lang w:eastAsia="en-GB"/>
+        </w:rPr>
+        <w:t>).</w:t>
+      </w:r>
+      <w:proofErr w:type="spellStart"/>
+      <w:r>
+        <w:rPr>
+          <w:rFonts w:ascii="Menlo" w:eastAsia="Times New Roman" w:hAnsi="Menlo" w:cs="Menlo"/>
+          <w:color w:val="F8F8F2"/>
+          <w:lang w:eastAsia="en-GB"/>
+        </w:rPr>
+        <w:t>textContent</w:t>
+      </w:r>
+      <w:proofErr w:type="spellEnd"/>
+      <w:r>
+        <w:rPr>
+          <w:rFonts w:ascii="Menlo" w:eastAsia="Times New Roman" w:hAnsi="Menlo" w:cs="Menlo"/>
+          <w:color w:val="F8F8F2"/>
+          <w:lang w:eastAsia="en-GB"/>
+        </w:rPr>
+        <w:t xml:space="preserve"> </w:t>
+      </w:r>
+      <w:r>
+        <w:rPr>
+          <w:rFonts w:ascii="Menlo" w:eastAsia="Times New Roman" w:hAnsi="Menlo" w:cs="Menlo"/>
+          <w:color w:val="F92672"/>
+          <w:lang w:eastAsia="en-GB"/>
+        </w:rPr>
+        <w:t>=</w:t>
+      </w:r>
+      <w:r>
+        <w:rPr>
+          <w:rFonts w:ascii="Menlo" w:eastAsia="Times New Roman" w:hAnsi="Menlo" w:cs="Menlo"/>
+          <w:color w:val="F8F8F2"/>
+          <w:lang w:eastAsia="en-GB"/>
+        </w:rPr>
+        <w:t xml:space="preserve"> score;</w:t>
+      </w:r>
+    </w:p>
+    <w:p>
+      <w:r>
+        <w:t xml:space="preserve">As above, we need to change the score accordingly. </w:t>
+      </w:r>
+    </w:p>
+    <w:p/>
+    <w:p>
+      <w:pPr>
+        <w:rPr>
+          <w:b/>
+          <w:bCs/>
+        </w:rPr>
+      </w:pPr>
+      <w:r>
+        <w:rPr>
+          <w:b/>
+          <w:bCs/>
+        </w:rPr>
+        <w:t>Stopping The Score from dropping too low</w:t>
+      </w:r>
+    </w:p>
+    <w:p>
+      <w:r>
+        <w:t xml:space="preserve">Our score could technically keep dropping infinitely.  What if we wanted to hard code a limit; say 0?  We could also create a message that says, ‘bad luck, you lost’.  </w:t>
+      </w:r>
+    </w:p>
     <w:p/>
     <w:sectPr>
       <w:pgSz w:w="11906" w:h="16838"/>

</xml_diff>